<commit_message>
Update Level 2 Brainstorming.docx
</commit_message>
<xml_diff>
--- a/Documents/Level II - Malice at McGuire/Level 2 Brainstorming.docx
+++ b/Documents/Level II - Malice at McGuire/Level 2 Brainstorming.docx
@@ -76,7 +76,21 @@
         <w:rPr>
           <w:rFonts w:ascii="Times New Roman" w:hAnsi="Times New Roman" w:cs="Times New Roman"/>
         </w:rPr>
-        <w:t>That being said, depending on what way is chosen will dictate how the situation is handled. Basically, let’s say that you have to earn the respect of the people through the arm-wrestling game with Camille. When she wins the owner of the Tavern challenges her and purposely loses which spreads word about her strength. So, when it comes to talking to whatever side’s leader she and the player have an easier time getting them to trust them. Speaking of, the Tavern.</w:t>
+        <w:t xml:space="preserve">That being said, depending on what way is chosen will dictate how the situation is handled. Basically, let’s say that you have to earn the respect of the people through the arm-wrestling game with Camille. When she wins the owner of the Tavern challenges her and purposely loses which spreads word about her strength. So, when it comes to talking to whatever side’s </w:t>
+      </w:r>
+      <w:proofErr w:type="gramStart"/>
+      <w:r>
+        <w:rPr>
+          <w:rFonts w:ascii="Times New Roman" w:hAnsi="Times New Roman" w:cs="Times New Roman"/>
+        </w:rPr>
+        <w:t>leader</w:t>
+      </w:r>
+      <w:proofErr w:type="gramEnd"/>
+      <w:r>
+        <w:rPr>
+          <w:rFonts w:ascii="Times New Roman" w:hAnsi="Times New Roman" w:cs="Times New Roman"/>
+        </w:rPr>
+        <w:t xml:space="preserve"> she and the player have an easier time getting them to trust them. Speaking of, the Tavern.</w:t>
       </w:r>
     </w:p>
     <w:p>
@@ -111,11 +125,19 @@
           <w:rFonts w:ascii="Times New Roman" w:hAnsi="Times New Roman" w:cs="Times New Roman"/>
         </w:rPr>
       </w:pPr>
-      <w:r>
-        <w:rPr>
-          <w:rFonts w:ascii="Times New Roman" w:hAnsi="Times New Roman" w:cs="Times New Roman"/>
-        </w:rPr>
-        <w:t>So the connection that Alistair mentioned at the campsite tells them about the Tavern and how that’s going to be there hub area to spend the night. Speaking of nights, what if there was a time limit in a way? Like, the player has to handle situations on certain days. More people appear based on what day they are on and if they complete the side quests needed to state the infiltration of the nuclear plant, the day won’t matter. However, let’s say the player rest all 3 days and doesn’t complete any main quest, then a basic fight between the sides breaks out and Gaia’s Advocates still invades during the chaos in contrast at being at the helm of the</w:t>
+      <w:proofErr w:type="gramStart"/>
+      <w:r>
+        <w:rPr>
+          <w:rFonts w:ascii="Times New Roman" w:hAnsi="Times New Roman" w:cs="Times New Roman"/>
+        </w:rPr>
+        <w:t>So</w:t>
+      </w:r>
+      <w:proofErr w:type="gramEnd"/>
+      <w:r>
+        <w:rPr>
+          <w:rFonts w:ascii="Times New Roman" w:hAnsi="Times New Roman" w:cs="Times New Roman"/>
+        </w:rPr>
+        <w:t xml:space="preserve"> the connection that Alistair mentioned at the campsite tells them about the Tavern and how that’s going to be there hub area to spend the night. Speaking of nights, what if there was a time limit in a way? Like, the player has to handle situations on certain days. More people appear based on what day they are on and if they complete the side quests needed to state the infiltration of the nuclear plant, the day won’t matter. However, let’s say the player rest all 3 days and doesn’t complete any main quest, then a basic fight between the sides breaks out and Gaia’s Advocates still invades during the chaos in contrast at being at the helm of the</w:t>
       </w:r>
       <w:r>
         <w:rPr>
@@ -478,7 +500,21 @@
         <w:rPr>
           <w:rFonts w:ascii="Times New Roman" w:hAnsi="Times New Roman" w:cs="Times New Roman"/>
         </w:rPr>
-        <w:t xml:space="preserve">The Tavern Owner has a nonchalant response to Alistair, but reiterates the sense of community that is fostered at the Tavern and how people do so by drinking, arm wrestling, and socializing despite the despair that exist outside of it’s doors. Alistair counters saying that he’s deluding these people by draping a curtain over the eyes of the patrons with alcohol. The tavern owner explains that it’s because the Tavern acts as an escape of what’s going on outside that people respect the rules he instills and that he still remains successful. It’s almost as if nothing has changed, but there is a chance to spread this idea to everyone in the town, but something is missing from the people for them to believe in a dream like that. So, if keeping the dream alive means getting people drunk, filling their bellies with good food, and having </w:t>
+        <w:t xml:space="preserve">The Tavern Owner has a nonchalant response to Alistair, but reiterates the sense of community that is fostered at the Tavern and how people do so by drinking, arm wrestling, and socializing despite the despair that exist outside of </w:t>
+      </w:r>
+      <w:proofErr w:type="gramStart"/>
+      <w:r>
+        <w:rPr>
+          <w:rFonts w:ascii="Times New Roman" w:hAnsi="Times New Roman" w:cs="Times New Roman"/>
+        </w:rPr>
+        <w:t>it’s</w:t>
+      </w:r>
+      <w:proofErr w:type="gramEnd"/>
+      <w:r>
+        <w:rPr>
+          <w:rFonts w:ascii="Times New Roman" w:hAnsi="Times New Roman" w:cs="Times New Roman"/>
+        </w:rPr>
+        <w:t xml:space="preserve"> doors. Alistair counters saying that he’s deluding these people by draping a curtain over the eyes of the patrons with alcohol. The tavern owner explains that it’s because the Tavern acts as an escape of what’s going on outside that people respect the rules he instills and that he still remains successful. It’s almost as if nothing has changed, but there is a chance to spread this idea to everyone in the town, but something is missing from the people for them to believe in a dream like that. So, if keeping the dream alive means getting people drunk, filling their bellies with good food, and having </w:t>
       </w:r>
       <w:r>
         <w:rPr>
@@ -845,7 +881,21 @@
         <w:rPr>
           <w:rFonts w:ascii="Times New Roman" w:hAnsi="Times New Roman" w:cs="Times New Roman"/>
         </w:rPr>
-        <w:t>things have gotten worse since they involved other people. So there will be three view points for both sides, pro government, anti H.U.N.T.R, and neutral (more focused on the friends and family they can no longer visit and they provide context as to how this situation came about.</w:t>
+        <w:t xml:space="preserve">things have gotten worse since they involved other people. </w:t>
+      </w:r>
+      <w:proofErr w:type="gramStart"/>
+      <w:r>
+        <w:rPr>
+          <w:rFonts w:ascii="Times New Roman" w:hAnsi="Times New Roman" w:cs="Times New Roman"/>
+        </w:rPr>
+        <w:t>So</w:t>
+      </w:r>
+      <w:proofErr w:type="gramEnd"/>
+      <w:r>
+        <w:rPr>
+          <w:rFonts w:ascii="Times New Roman" w:hAnsi="Times New Roman" w:cs="Times New Roman"/>
+        </w:rPr>
+        <w:t xml:space="preserve"> there will be three view points for both sides, pro government, anti H.U.N.T.R, and neutral (more focused on the friends and family they can no longer visit and they provide context as to how this situation came about.</w:t>
       </w:r>
       <w:r>
         <w:rPr>
@@ -1042,7 +1092,21 @@
         <w:rPr>
           <w:rFonts w:ascii="Times New Roman" w:hAnsi="Times New Roman" w:cs="Times New Roman"/>
         </w:rPr>
-        <w:t>I might pull some stuff from my own bar experiences, but I have a better chance of doing that at the Tavern. Maybe when the player enters they’re witness to a situation depending either on the day or the number of times they enter the Tavern.</w:t>
+        <w:t xml:space="preserve">I might pull some stuff from my own bar experiences, but I have a better chance of doing that at the Tavern. Maybe when the player </w:t>
+      </w:r>
+      <w:proofErr w:type="gramStart"/>
+      <w:r>
+        <w:rPr>
+          <w:rFonts w:ascii="Times New Roman" w:hAnsi="Times New Roman" w:cs="Times New Roman"/>
+        </w:rPr>
+        <w:t>enters</w:t>
+      </w:r>
+      <w:proofErr w:type="gramEnd"/>
+      <w:r>
+        <w:rPr>
+          <w:rFonts w:ascii="Times New Roman" w:hAnsi="Times New Roman" w:cs="Times New Roman"/>
+        </w:rPr>
+        <w:t xml:space="preserve"> they’re witness to a situation depending either on the day or the number of times they enter the Tavern.</w:t>
       </w:r>
     </w:p>
     <w:p>
@@ -1608,6 +1672,167 @@
         </w:rPr>
         <w:t xml:space="preserve"> </w:t>
       </w:r>
+    </w:p>
+    <w:p>
+      <w:pPr>
+        <w:rPr>
+          <w:rFonts w:ascii="Times New Roman" w:hAnsi="Times New Roman" w:cs="Times New Roman"/>
+        </w:rPr>
+      </w:pPr>
+      <w:r>
+        <w:rPr>
+          <w:rFonts w:ascii="Times New Roman" w:hAnsi="Times New Roman" w:cs="Times New Roman"/>
+        </w:rPr>
+        <w:t xml:space="preserve">Name of Birkdale Village Mayor: </w:t>
+      </w:r>
+      <w:r>
+        <w:rPr>
+          <w:rFonts w:ascii="Times New Roman" w:hAnsi="Times New Roman" w:cs="Times New Roman"/>
+        </w:rPr>
+        <w:t>Lorraine/Merideth/Kathryn</w:t>
+      </w:r>
+      <w:r>
+        <w:rPr>
+          <w:rFonts w:ascii="Times New Roman" w:hAnsi="Times New Roman" w:cs="Times New Roman"/>
+        </w:rPr>
+        <w:t>/Elena</w:t>
+      </w:r>
+    </w:p>
+    <w:p>
+      <w:pPr>
+        <w:rPr>
+          <w:rFonts w:ascii="Times New Roman" w:hAnsi="Times New Roman" w:cs="Times New Roman"/>
+        </w:rPr>
+      </w:pPr>
+      <w:r>
+        <w:rPr>
+          <w:rFonts w:ascii="Times New Roman" w:hAnsi="Times New Roman" w:cs="Times New Roman"/>
+        </w:rPr>
+        <w:t xml:space="preserve">Her Story: Man, alright. Keeping it relevant to the overall setting of the story. Maybe a family member of </w:t>
+      </w:r>
+      <w:proofErr w:type="spellStart"/>
+      <w:r>
+        <w:rPr>
+          <w:rFonts w:ascii="Times New Roman" w:hAnsi="Times New Roman" w:cs="Times New Roman"/>
+        </w:rPr>
+        <w:t>her’s</w:t>
+      </w:r>
+      <w:proofErr w:type="spellEnd"/>
+      <w:r>
+        <w:rPr>
+          <w:rFonts w:ascii="Times New Roman" w:hAnsi="Times New Roman" w:cs="Times New Roman"/>
+        </w:rPr>
+        <w:t xml:space="preserve"> got sick, someone she cares about gender doesn’t matter, she trusted the Mayor of Hunter’s Pointe to care for them. The Mayor of Hunter’s Pointe asked the Tavern Owner to help since they are either related or good friends, she doesn’t know this part. From her perspective something happens that isn’t forgivable that results in the death or serious injury of the sick person since she can’t see them anymore since the government and H.U.N.T.R factions got involved. She got the government involved so that H.U.N.T.R could leave and she could be reunited with her family and this sick person since going to the other town would mean she could be killed/ is hated greatly for getting the government involved.</w:t>
+      </w:r>
+      <w:r>
+        <w:rPr>
+          <w:rFonts w:ascii="Times New Roman" w:hAnsi="Times New Roman" w:cs="Times New Roman"/>
+        </w:rPr>
+        <w:t xml:space="preserve"> There was already an attack on the repurposed refugee center and on her because of the situation, so the people are concerned about her safety. At </w:t>
+      </w:r>
+      <w:r>
+        <w:rPr>
+          <w:rFonts w:ascii="Times New Roman" w:hAnsi="Times New Roman" w:cs="Times New Roman"/>
+        </w:rPr>
+        <w:t>first,</w:t>
+      </w:r>
+      <w:r>
+        <w:rPr>
+          <w:rFonts w:ascii="Times New Roman" w:hAnsi="Times New Roman" w:cs="Times New Roman"/>
+        </w:rPr>
+        <w:t xml:space="preserve"> she didn’t really care and just wanted to be reunited with her people and the sick person, but once the military started to let it be known that they were planning on attacking the other town with a reason greater than what they were called in for, she asked to be given time to contact the others to reach some sort of agreement to get rid of H.U.N.T.R. despite being a dangerous and unforgiving organization. </w:t>
+      </w:r>
+    </w:p>
+    <w:p>
+      <w:pPr>
+        <w:rPr>
+          <w:rFonts w:ascii="Times New Roman" w:hAnsi="Times New Roman" w:cs="Times New Roman"/>
+        </w:rPr>
+      </w:pPr>
+      <w:r>
+        <w:rPr>
+          <w:rFonts w:ascii="Times New Roman" w:hAnsi="Times New Roman" w:cs="Times New Roman"/>
+        </w:rPr>
+        <w:t xml:space="preserve">*The special item belongs to the person who was sick and they are revered as folk hero and the emblem/item is given to those are part of a tradition that would be celebrated as part of a community event. Since the event can no longer be hosted in the same way it normally would be, the games and events hosted at the Tavern act as a substitute with the Tavern owner acting as the host and final defender for any challengers since the sick person was the winner. No one knows where the sick person is, but they still respect their title. Part of the problem is that the Mayor of Hunter’s Pointe isn’t responding the tavern owner and won’t reach out to Birkdale’s Mayor to clear the air making her believe the sick person has died and they can’t deal with the guilt thus avoiding her. </w:t>
+      </w:r>
+      <w:r>
+        <w:rPr>
+          <w:rFonts w:ascii="Times New Roman" w:hAnsi="Times New Roman" w:cs="Times New Roman"/>
+        </w:rPr>
+        <w:t xml:space="preserve"> </w:t>
+      </w:r>
+    </w:p>
+    <w:p>
+      <w:pPr>
+        <w:rPr>
+          <w:rFonts w:ascii="Times New Roman" w:hAnsi="Times New Roman" w:cs="Times New Roman"/>
+        </w:rPr>
+      </w:pPr>
+      <w:r>
+        <w:rPr>
+          <w:rFonts w:ascii="Times New Roman" w:hAnsi="Times New Roman" w:cs="Times New Roman"/>
+        </w:rPr>
+        <w:t xml:space="preserve">*Other side idea: The Mayor of Hunter’s Pointe was called by the Tavern Owner to get the sick person out of the bar for being too drunk. When they show </w:t>
+      </w:r>
+      <w:proofErr w:type="gramStart"/>
+      <w:r>
+        <w:rPr>
+          <w:rFonts w:ascii="Times New Roman" w:hAnsi="Times New Roman" w:cs="Times New Roman"/>
+        </w:rPr>
+        <w:t>up</w:t>
+      </w:r>
+      <w:proofErr w:type="gramEnd"/>
+      <w:r>
+        <w:rPr>
+          <w:rFonts w:ascii="Times New Roman" w:hAnsi="Times New Roman" w:cs="Times New Roman"/>
+        </w:rPr>
+        <w:t xml:space="preserve"> they’re able to resolve the tension since the Mayor and the sick person were related. They begin drinking together, have a great time, and have to leave. They get into an accident drunk driving putting the sick person into a coma with the nearest hospital being in Hunter’s Pointe. This happened prior to Wings of Icarus event and the Mayor of Birkdale doesn’t talk to the Mayor of Hunter’s Pointe out of anger/spite. The Wings of Icarus event occurs and the condition of the sick person gets even worse and that’s the last thing the female Mayor is told before communications go down and things get worse with the world.</w:t>
+      </w:r>
+      <w:r>
+        <w:rPr>
+          <w:rFonts w:ascii="Times New Roman" w:hAnsi="Times New Roman" w:cs="Times New Roman"/>
+        </w:rPr>
+        <w:t xml:space="preserve"> H.U.N.T.R moves in and takes over the hospital using it as their base of operation and stronghold for all the patients being hostages for them. They learn about the </w:t>
+      </w:r>
+      <w:r>
+        <w:rPr>
+          <w:rFonts w:ascii="Times New Roman" w:hAnsi="Times New Roman" w:cs="Times New Roman"/>
+        </w:rPr>
+        <w:lastRenderedPageBreak/>
+        <w:t xml:space="preserve">influence of the sick person and use the male Mayor as their spokesperson in getting the people to forcibly work with them. Similar to the people of Birkdale, people will have a varied number of perspectives on the situation in regards to the invasion of H.U.N.T.R and the Mayor. The male Mayor only agreed to working with H.U.N.T.R with the goal of getting their siblings back to full health and overthrowing the H.U.N.T.R faction now that they woke up from their coma as an Altered with new abilities that they’re trying to master before fighting. </w:t>
+      </w:r>
+    </w:p>
+    <w:p>
+      <w:pPr>
+        <w:jc w:val="center"/>
+        <w:rPr>
+          <w:rFonts w:ascii="Times New Roman" w:hAnsi="Times New Roman" w:cs="Times New Roman"/>
+          <w:b/>
+          <w:bCs/>
+          <w:u w:val="single"/>
+        </w:rPr>
+      </w:pPr>
+      <w:r>
+        <w:rPr>
+          <w:rFonts w:ascii="Times New Roman" w:hAnsi="Times New Roman" w:cs="Times New Roman"/>
+          <w:b/>
+          <w:bCs/>
+          <w:u w:val="single"/>
+        </w:rPr>
+        <w:t xml:space="preserve">Hunter’s Pointe </w:t>
+      </w:r>
+    </w:p>
+    <w:p>
+      <w:pPr>
+        <w:pStyle w:val="ListParagraph"/>
+        <w:numPr>
+          <w:ilvl w:val="0"/>
+          <w:numId w:val="2"/>
+        </w:numPr>
+        <w:rPr>
+          <w:rFonts w:ascii="Times New Roman" w:hAnsi="Times New Roman" w:cs="Times New Roman"/>
+        </w:rPr>
+      </w:pPr>
     </w:p>
     <w:sectPr>
       <w:pgSz w:w="12240" w:h="15840"/>
@@ -1622,6 +1847,92 @@
 <file path=word/numbering.xml><?xml version="1.0" encoding="utf-8"?>
 <w:numbering xmlns:wpc="http://schemas.microsoft.com/office/word/2010/wordprocessingCanvas" xmlns:cx="http://schemas.microsoft.com/office/drawing/2014/chartex" xmlns:cx1="http://schemas.microsoft.com/office/drawing/2015/9/8/chartex" xmlns:cx2="http://schemas.microsoft.com/office/drawing/2015/10/21/chartex" xmlns:cx3="http://schemas.microsoft.com/office/drawing/2016/5/9/chartex" xmlns:cx4="http://schemas.microsoft.com/office/drawing/2016/5/10/chartex" xmlns:cx5="http://schemas.microsoft.com/office/drawing/2016/5/11/chartex" xmlns:cx6="http://schemas.microsoft.com/office/drawing/2016/5/12/chartex" xmlns:cx7="http://schemas.microsoft.com/office/drawing/2016/5/13/chartex" xmlns:cx8="http://schemas.microsoft.com/office/drawing/2016/5/14/chartex" xmlns:mc="http://schemas.openxmlformats.org/markup-compatibility/2006" xmlns:aink="http://schemas.microsoft.com/office/drawing/2016/ink" xmlns:am3d="http://schemas.microsoft.com/office/drawing/2017/model3d" xmlns:o="urn:schemas-microsoft-com:office:office" xmlns:oel="http://schemas.microsoft.com/office/2019/extlst" xmlns:r="http://schemas.openxmlformats.org/officeDocument/2006/relationships" xmlns:m="http://schemas.openxmlformats.org/officeDocument/2006/math" xmlns:v="urn:schemas-microsoft-com:vml" xmlns:wp14="http://schemas.microsoft.com/office/word/2010/wordprocessingDrawing" xmlns:wp="http://schemas.openxmlformats.org/drawingml/2006/wordprocessingDrawing" xmlns:w10="urn:schemas-microsoft-com:office:word" xmlns:w="http://schemas.openxmlformats.org/wordprocessingml/2006/main" xmlns:w14="http://schemas.microsoft.com/office/word/2010/wordml" xmlns:w15="http://schemas.microsoft.com/office/word/2012/wordml" xmlns:w16cex="http://schemas.microsoft.com/office/word/2018/wordml/cex" xmlns:w16cid="http://schemas.microsoft.com/office/word/2016/wordml/cid" xmlns:w16="http://schemas.microsoft.com/office/word/2018/wordml" xmlns:w16du="http://schemas.microsoft.com/office/word/2023/wordml/word16du" xmlns:w16sdtdh="http://schemas.microsoft.com/office/word/2020/wordml/sdtdatahash" xmlns:w16sdtfl="http://schemas.microsoft.com/office/word/2024/wordml/sdtformatlock" xmlns:w16se="http://schemas.microsoft.com/office/word/2015/wordml/symex" xmlns:wpg="http://schemas.microsoft.com/office/word/2010/wordprocessingGroup" xmlns:wpi="http://schemas.microsoft.com/office/word/2010/wordprocessingInk" xmlns:wne="http://schemas.microsoft.com/office/word/2006/wordml" xmlns:wps="http://schemas.microsoft.com/office/word/2010/wordprocessingShape" mc:Ignorable="w14 w15 w16se w16cid w16 w16cex w16sdtdh w16sdtfl w16du wp14">
   <w:abstractNum w:abstractNumId="0" w15:restartNumberingAfterBreak="0">
+    <w:nsid w:val="02593144"/>
+    <w:multiLevelType w:val="hybridMultilevel"/>
+    <w:tmpl w:val="59825234"/>
+    <w:lvl w:ilvl="0" w:tplc="0409000F">
+      <w:start w:val="1"/>
+      <w:numFmt w:val="decimal"/>
+      <w:lvlText w:val="%1."/>
+      <w:lvlJc w:val="left"/>
+      <w:pPr>
+        <w:ind w:left="720" w:hanging="360"/>
+      </w:pPr>
+    </w:lvl>
+    <w:lvl w:ilvl="1" w:tplc="04090019" w:tentative="1">
+      <w:start w:val="1"/>
+      <w:numFmt w:val="lowerLetter"/>
+      <w:lvlText w:val="%2."/>
+      <w:lvlJc w:val="left"/>
+      <w:pPr>
+        <w:ind w:left="1440" w:hanging="360"/>
+      </w:pPr>
+    </w:lvl>
+    <w:lvl w:ilvl="2" w:tplc="0409001B" w:tentative="1">
+      <w:start w:val="1"/>
+      <w:numFmt w:val="lowerRoman"/>
+      <w:lvlText w:val="%3."/>
+      <w:lvlJc w:val="right"/>
+      <w:pPr>
+        <w:ind w:left="2160" w:hanging="180"/>
+      </w:pPr>
+    </w:lvl>
+    <w:lvl w:ilvl="3" w:tplc="0409000F" w:tentative="1">
+      <w:start w:val="1"/>
+      <w:numFmt w:val="decimal"/>
+      <w:lvlText w:val="%4."/>
+      <w:lvlJc w:val="left"/>
+      <w:pPr>
+        <w:ind w:left="2880" w:hanging="360"/>
+      </w:pPr>
+    </w:lvl>
+    <w:lvl w:ilvl="4" w:tplc="04090019" w:tentative="1">
+      <w:start w:val="1"/>
+      <w:numFmt w:val="lowerLetter"/>
+      <w:lvlText w:val="%5."/>
+      <w:lvlJc w:val="left"/>
+      <w:pPr>
+        <w:ind w:left="3600" w:hanging="360"/>
+      </w:pPr>
+    </w:lvl>
+    <w:lvl w:ilvl="5" w:tplc="0409001B" w:tentative="1">
+      <w:start w:val="1"/>
+      <w:numFmt w:val="lowerRoman"/>
+      <w:lvlText w:val="%6."/>
+      <w:lvlJc w:val="right"/>
+      <w:pPr>
+        <w:ind w:left="4320" w:hanging="180"/>
+      </w:pPr>
+    </w:lvl>
+    <w:lvl w:ilvl="6" w:tplc="0409000F" w:tentative="1">
+      <w:start w:val="1"/>
+      <w:numFmt w:val="decimal"/>
+      <w:lvlText w:val="%7."/>
+      <w:lvlJc w:val="left"/>
+      <w:pPr>
+        <w:ind w:left="5040" w:hanging="360"/>
+      </w:pPr>
+    </w:lvl>
+    <w:lvl w:ilvl="7" w:tplc="04090019" w:tentative="1">
+      <w:start w:val="1"/>
+      <w:numFmt w:val="lowerLetter"/>
+      <w:lvlText w:val="%8."/>
+      <w:lvlJc w:val="left"/>
+      <w:pPr>
+        <w:ind w:left="5760" w:hanging="360"/>
+      </w:pPr>
+    </w:lvl>
+    <w:lvl w:ilvl="8" w:tplc="0409001B" w:tentative="1">
+      <w:start w:val="1"/>
+      <w:numFmt w:val="lowerRoman"/>
+      <w:lvlText w:val="%9."/>
+      <w:lvlJc w:val="right"/>
+      <w:pPr>
+        <w:ind w:left="6480" w:hanging="180"/>
+      </w:pPr>
+    </w:lvl>
+  </w:abstractNum>
+  <w:abstractNum w:abstractNumId="1" w15:restartNumberingAfterBreak="0">
     <w:nsid w:val="02745547"/>
     <w:multiLevelType w:val="hybridMultilevel"/>
     <w:tmpl w:val="A68AA1EA"/>
@@ -1734,7 +2045,7 @@
       </w:rPr>
     </w:lvl>
   </w:abstractNum>
-  <w:abstractNum w:abstractNumId="1" w15:restartNumberingAfterBreak="0">
+  <w:abstractNum w:abstractNumId="2" w15:restartNumberingAfterBreak="0">
     <w:nsid w:val="2F15695C"/>
     <w:multiLevelType w:val="hybridMultilevel"/>
     <w:tmpl w:val="7C2404F4"/>
@@ -1847,7 +2158,7 @@
       </w:rPr>
     </w:lvl>
   </w:abstractNum>
-  <w:abstractNum w:abstractNumId="2" w15:restartNumberingAfterBreak="0">
+  <w:abstractNum w:abstractNumId="3" w15:restartNumberingAfterBreak="0">
     <w:nsid w:val="3B1B410E"/>
     <w:multiLevelType w:val="hybridMultilevel"/>
     <w:tmpl w:val="602ABD1E"/>
@@ -1933,7 +2244,7 @@
       </w:pPr>
     </w:lvl>
   </w:abstractNum>
-  <w:abstractNum w:abstractNumId="3" w15:restartNumberingAfterBreak="0">
+  <w:abstractNum w:abstractNumId="4" w15:restartNumberingAfterBreak="0">
     <w:nsid w:val="6ABB4D92"/>
     <w:multiLevelType w:val="hybridMultilevel"/>
     <w:tmpl w:val="2C54E174"/>
@@ -2047,16 +2358,19 @@
     </w:lvl>
   </w:abstractNum>
   <w:num w:numId="1" w16cid:durableId="1674214610">
+    <w:abstractNumId w:val="4"/>
+  </w:num>
+  <w:num w:numId="2" w16cid:durableId="118761669">
     <w:abstractNumId w:val="3"/>
   </w:num>
-  <w:num w:numId="2" w16cid:durableId="118761669">
+  <w:num w:numId="3" w16cid:durableId="1112014877">
+    <w:abstractNumId w:val="1"/>
+  </w:num>
+  <w:num w:numId="4" w16cid:durableId="425928457">
     <w:abstractNumId w:val="2"/>
   </w:num>
-  <w:num w:numId="3" w16cid:durableId="1112014877">
+  <w:num w:numId="5" w16cid:durableId="509486932">
     <w:abstractNumId w:val="0"/>
-  </w:num>
-  <w:num w:numId="4" w16cid:durableId="425928457">
-    <w:abstractNumId w:val="1"/>
   </w:num>
 </w:numbering>
 </file>

</xml_diff>

<commit_message>
Progress on Level II Script
At Arm Wrestling Mini Game for Introduction. Will create Arm Wrestling guide/ explanation sheet later.
</commit_message>
<xml_diff>
--- a/Documents/Level II - Malice at McGuire/Level 2 Brainstorming.docx
+++ b/Documents/Level II - Malice at McGuire/Level 2 Brainstorming.docx
@@ -76,7 +76,21 @@
         <w:rPr>
           <w:rFonts w:ascii="Times New Roman" w:hAnsi="Times New Roman" w:cs="Times New Roman"/>
         </w:rPr>
-        <w:t>That being said, depending on what way is chosen will dictate how the situation is handled. Basically, let’s say that you have to earn the respect of the people through the arm-wrestling game with Camille. When she wins the owner of the Tavern challenges her and purposely loses which spreads word about her strength. So, when it comes to talking to whatever side’s leader she and the player have an easier time getting them to trust them. Speaking of, the Tavern.</w:t>
+        <w:t xml:space="preserve">That being said, depending on what way is chosen will dictate how the situation is handled. Basically, let’s say that you have to earn the respect of the people through the arm-wrestling game with Camille. When she wins the owner of the Tavern challenges her and purposely loses which spreads word about her strength. So, when it comes to talking to whatever side’s </w:t>
+      </w:r>
+      <w:proofErr w:type="gramStart"/>
+      <w:r>
+        <w:rPr>
+          <w:rFonts w:ascii="Times New Roman" w:hAnsi="Times New Roman" w:cs="Times New Roman"/>
+        </w:rPr>
+        <w:t>leader</w:t>
+      </w:r>
+      <w:proofErr w:type="gramEnd"/>
+      <w:r>
+        <w:rPr>
+          <w:rFonts w:ascii="Times New Roman" w:hAnsi="Times New Roman" w:cs="Times New Roman"/>
+        </w:rPr>
+        <w:t xml:space="preserve"> she and the player have an easier time getting them to trust them. Speaking of, the Tavern.</w:t>
       </w:r>
     </w:p>
     <w:p>
@@ -111,11 +125,19 @@
           <w:rFonts w:ascii="Times New Roman" w:hAnsi="Times New Roman" w:cs="Times New Roman"/>
         </w:rPr>
       </w:pPr>
-      <w:r>
-        <w:rPr>
-          <w:rFonts w:ascii="Times New Roman" w:hAnsi="Times New Roman" w:cs="Times New Roman"/>
-        </w:rPr>
-        <w:t>So the connection that Alistair mentioned at the campsite tells them about the Tavern and how that’s going to be there hub area to spend the night. Speaking of nights, what if there was a time limit in a way? Like, the player has to handle situations on certain days. More people appear based on what day they are on and if they complete the side quests needed to state the infiltration of the nuclear plant, the day won’t matter. However, let’s say the player rest all 3 days and doesn’t complete any main quest, then a basic fight between the sides breaks out and Gaia’s Advocates still invades during the chaos in contrast at being at the helm of the</w:t>
+      <w:proofErr w:type="gramStart"/>
+      <w:r>
+        <w:rPr>
+          <w:rFonts w:ascii="Times New Roman" w:hAnsi="Times New Roman" w:cs="Times New Roman"/>
+        </w:rPr>
+        <w:t>So</w:t>
+      </w:r>
+      <w:proofErr w:type="gramEnd"/>
+      <w:r>
+        <w:rPr>
+          <w:rFonts w:ascii="Times New Roman" w:hAnsi="Times New Roman" w:cs="Times New Roman"/>
+        </w:rPr>
+        <w:t xml:space="preserve"> the connection that Alistair mentioned at the campsite tells them about the Tavern and how that’s going to be there hub area to spend the night. Speaking of nights, what if there was a time limit in a way? Like, the player has to handle situations on certain days. More people appear based on what day they are on and if they complete the side quests needed to state the infiltration of the nuclear plant, the day won’t matter. However, let’s say the player rest all 3 days and doesn’t complete any main quest, then a basic fight between the sides breaks out and Gaia’s Advocates still invades during the chaos in contrast at being at the helm of the</w:t>
       </w:r>
       <w:r>
         <w:rPr>
@@ -199,7 +221,21 @@
         <w:rPr>
           <w:rFonts w:ascii="Times New Roman" w:hAnsi="Times New Roman" w:cs="Times New Roman"/>
         </w:rPr>
-        <w:t xml:space="preserve">Pokémon Gooner battle minigame: I do think it’s possible to have this done in dialogic, but why are we trying to do this again? It’s meant to be a challenge to me in order to see if I can get it to work, but how do I integrate it in the story. I guess one of the challengers could be a nerdy guy and he can be enamored with Camille’s beauty. After she wins and takes the community respected item, this guy spreads word about her capabilities to other weird nerdy guys. The event will be triggered when the player successfully gains respect for the leader of the side of time that called in the government to help with the H.U.N.T.R situation that invaded. Once they leave, it starts the timeline. </w:t>
+        <w:t xml:space="preserve">Pokémon </w:t>
+      </w:r>
+      <w:proofErr w:type="spellStart"/>
+      <w:r>
+        <w:rPr>
+          <w:rFonts w:ascii="Times New Roman" w:hAnsi="Times New Roman" w:cs="Times New Roman"/>
+        </w:rPr>
+        <w:t>Gooner</w:t>
+      </w:r>
+      <w:proofErr w:type="spellEnd"/>
+      <w:r>
+        <w:rPr>
+          <w:rFonts w:ascii="Times New Roman" w:hAnsi="Times New Roman" w:cs="Times New Roman"/>
+        </w:rPr>
+        <w:t xml:space="preserve"> battle minigame: I do think it’s possible to have this done in dialogic, but why are we trying to do this again? It’s meant to be a challenge to me in order to see if I can get it to work, but how do I integrate it in the story. I guess one of the challengers could be a nerdy guy and he can be enamored with Camille’s beauty. After she wins and takes the community respected item, this guy spreads word about her capabilities to other weird nerdy guys. The event will be triggered when the player successfully gains respect for the leader of the side of time that called in the government to help with the H.U.N.T.R situation that invaded. Once they leave, it starts the timeline. </w:t>
       </w:r>
       <w:r>
         <w:rPr>
@@ -478,7 +514,23 @@
         <w:rPr>
           <w:rFonts w:ascii="Times New Roman" w:hAnsi="Times New Roman" w:cs="Times New Roman"/>
         </w:rPr>
-        <w:t xml:space="preserve">The Tavern Owner has a nonchalant response to Alistair, but reiterates the sense of community that is fostered at the Tavern and how people do so by drinking, arm wrestling, and socializing despite the despair that exist outside of it’s doors. Alistair counters saying that he’s deluding these people by draping a curtain over the eyes of the patrons with alcohol. The tavern owner explains that it’s because the Tavern acts as an escape of what’s going on outside that people respect the rules he instills and that he still remains successful. It’s almost as if nothing has changed, but there is a chance to spread this idea to everyone in the town, but something is missing from the people for them to believe in a dream like that. So, if keeping the dream alive means getting people drunk, filling their bellies with good food, and having </w:t>
+        <w:t xml:space="preserve">The Tavern Owner has a nonchalant response to Alistair, but reiterates the sense of community that is fostered at the Tavern and how people do so by drinking, arm wrestling, and socializing despite the despair that exist outside of </w:t>
+      </w:r>
+      <w:proofErr w:type="spellStart"/>
+      <w:proofErr w:type="gramStart"/>
+      <w:r>
+        <w:rPr>
+          <w:rFonts w:ascii="Times New Roman" w:hAnsi="Times New Roman" w:cs="Times New Roman"/>
+        </w:rPr>
+        <w:t>it’s</w:t>
+      </w:r>
+      <w:proofErr w:type="spellEnd"/>
+      <w:proofErr w:type="gramEnd"/>
+      <w:r>
+        <w:rPr>
+          <w:rFonts w:ascii="Times New Roman" w:hAnsi="Times New Roman" w:cs="Times New Roman"/>
+        </w:rPr>
+        <w:t xml:space="preserve"> doors. Alistair counters saying that he’s deluding these people by draping a curtain over the eyes of the patrons with alcohol. The tavern owner explains that it’s because the Tavern acts as an escape of what’s going on outside that people respect the rules he instills and that he still remains successful. It’s almost as if nothing has changed, but there is a chance to spread this idea to everyone in the town, but something is missing from the people for them to believe in a dream like that. So, if keeping the dream alive means getting people drunk, filling their bellies with good food, and having </w:t>
       </w:r>
       <w:r>
         <w:rPr>
@@ -631,7 +683,21 @@
         <w:rPr>
           <w:rFonts w:ascii="Times New Roman" w:hAnsi="Times New Roman" w:cs="Times New Roman"/>
         </w:rPr>
-        <w:t xml:space="preserve"> travel variable that counts the different places where they go and force them to return to the Tavern. Depending on the information that they learn and the side quests that they complete, it will add the different options the player will have when talking to the tavern owner, Gaia’s Advocates, and the patrons. There might be different patrons to talk to based on the day and different information they can gain. </w:t>
+        <w:t xml:space="preserve"> travel variable that counts the different places where they go and force them to return to the Tavern. Depending on the information that they learn and the side quests that they complete, it will add the different options the player will have when talking to the tavern owner, Gaia’s Advocates, and the patrons. There might be different patrons to talk to </w:t>
+      </w:r>
+      <w:proofErr w:type="spellStart"/>
+      <w:r>
+        <w:rPr>
+          <w:rFonts w:ascii="Times New Roman" w:hAnsi="Times New Roman" w:cs="Times New Roman"/>
+        </w:rPr>
+        <w:t>based</w:t>
+      </w:r>
+      <w:proofErr w:type="spellEnd"/>
+      <w:r>
+        <w:rPr>
+          <w:rFonts w:ascii="Times New Roman" w:hAnsi="Times New Roman" w:cs="Times New Roman"/>
+        </w:rPr>
+        <w:t xml:space="preserve"> on the day and different information they can gain. </w:t>
       </w:r>
     </w:p>
     <w:p>
@@ -831,7 +897,21 @@
         <w:rPr>
           <w:rFonts w:ascii="Times New Roman" w:hAnsi="Times New Roman" w:cs="Times New Roman"/>
         </w:rPr>
-        <w:t>things have gotten worse since they involved other people. So there will be three view points for both sides, pro government, anti H.U.N.T.R, and neutral (more focused on the friends and family they can no longer visit and they provide context as to how this situation came about.</w:t>
+        <w:t xml:space="preserve">things have gotten worse since they involved other people. </w:t>
+      </w:r>
+      <w:proofErr w:type="gramStart"/>
+      <w:r>
+        <w:rPr>
+          <w:rFonts w:ascii="Times New Roman" w:hAnsi="Times New Roman" w:cs="Times New Roman"/>
+        </w:rPr>
+        <w:t>So</w:t>
+      </w:r>
+      <w:proofErr w:type="gramEnd"/>
+      <w:r>
+        <w:rPr>
+          <w:rFonts w:ascii="Times New Roman" w:hAnsi="Times New Roman" w:cs="Times New Roman"/>
+        </w:rPr>
+        <w:t xml:space="preserve"> there will be three view points for both sides, pro government, anti H.U.N.T.R, and neutral (more focused on the friends and family they can no longer visit and they provide context as to how this situation came about.</w:t>
       </w:r>
       <w:r>
         <w:rPr>
@@ -952,7 +1032,21 @@
         <w:rPr>
           <w:rFonts w:ascii="Times New Roman" w:hAnsi="Times New Roman" w:cs="Times New Roman"/>
         </w:rPr>
-        <w:t>Refugee Center – A place designated for the Altered and people who were ran out of there homes and attacked by H.U.N.T.R</w:t>
+        <w:t xml:space="preserve">Refugee Center – A place designated for the Altered and people who were ran out of </w:t>
+      </w:r>
+      <w:proofErr w:type="spellStart"/>
+      <w:r>
+        <w:rPr>
+          <w:rFonts w:ascii="Times New Roman" w:hAnsi="Times New Roman" w:cs="Times New Roman"/>
+        </w:rPr>
+        <w:t>there</w:t>
+      </w:r>
+      <w:proofErr w:type="spellEnd"/>
+      <w:r>
+        <w:rPr>
+          <w:rFonts w:ascii="Times New Roman" w:hAnsi="Times New Roman" w:cs="Times New Roman"/>
+        </w:rPr>
+        <w:t xml:space="preserve"> homes and attacked by H.U.N.T.R</w:t>
       </w:r>
       <w:r>
         <w:rPr>
@@ -1028,7 +1122,21 @@
         <w:rPr>
           <w:rFonts w:ascii="Times New Roman" w:hAnsi="Times New Roman" w:cs="Times New Roman"/>
         </w:rPr>
-        <w:t>I might pull some stuff from my own bar experiences, but I have a better chance of doing that at the Tavern. Maybe when the player enters they’re witness to a situation depending either on the day or the number of times they enter the Tavern.</w:t>
+        <w:t xml:space="preserve">I might pull some stuff from my own bar experiences, but I have a better chance of doing that at the Tavern. Maybe when the player </w:t>
+      </w:r>
+      <w:proofErr w:type="gramStart"/>
+      <w:r>
+        <w:rPr>
+          <w:rFonts w:ascii="Times New Roman" w:hAnsi="Times New Roman" w:cs="Times New Roman"/>
+        </w:rPr>
+        <w:t>enters</w:t>
+      </w:r>
+      <w:proofErr w:type="gramEnd"/>
+      <w:r>
+        <w:rPr>
+          <w:rFonts w:ascii="Times New Roman" w:hAnsi="Times New Roman" w:cs="Times New Roman"/>
+        </w:rPr>
+        <w:t xml:space="preserve"> they’re witness to a situation depending either on the day or the number of times they enter the Tavern.</w:t>
       </w:r>
     </w:p>
     <w:p>
@@ -1248,7 +1356,35 @@
         <w:rPr>
           <w:rFonts w:ascii="Times New Roman" w:hAnsi="Times New Roman" w:cs="Times New Roman"/>
         </w:rPr>
-        <w:t>This will add a point to the gooner pokemon battle event to occur within the area.</w:t>
+        <w:t xml:space="preserve">This will add a point to the </w:t>
+      </w:r>
+      <w:proofErr w:type="spellStart"/>
+      <w:r>
+        <w:rPr>
+          <w:rFonts w:ascii="Times New Roman" w:hAnsi="Times New Roman" w:cs="Times New Roman"/>
+        </w:rPr>
+        <w:t>gooner</w:t>
+      </w:r>
+      <w:proofErr w:type="spellEnd"/>
+      <w:r>
+        <w:rPr>
+          <w:rFonts w:ascii="Times New Roman" w:hAnsi="Times New Roman" w:cs="Times New Roman"/>
+        </w:rPr>
+        <w:t xml:space="preserve"> </w:t>
+      </w:r>
+      <w:proofErr w:type="spellStart"/>
+      <w:r>
+        <w:rPr>
+          <w:rFonts w:ascii="Times New Roman" w:hAnsi="Times New Roman" w:cs="Times New Roman"/>
+        </w:rPr>
+        <w:t>pokemon</w:t>
+      </w:r>
+      <w:proofErr w:type="spellEnd"/>
+      <w:r>
+        <w:rPr>
+          <w:rFonts w:ascii="Times New Roman" w:hAnsi="Times New Roman" w:cs="Times New Roman"/>
+        </w:rPr>
+        <w:t xml:space="preserve"> battle event to occur within the area.</w:t>
       </w:r>
     </w:p>
     <w:p>
@@ -1366,7 +1502,35 @@
         <w:rPr>
           <w:rFonts w:ascii="Times New Roman" w:hAnsi="Times New Roman" w:cs="Times New Roman"/>
         </w:rPr>
-        <w:t>*This adds a point to the gooner pokemon battle event.</w:t>
+        <w:t xml:space="preserve">*This adds a point to the </w:t>
+      </w:r>
+      <w:proofErr w:type="spellStart"/>
+      <w:r>
+        <w:rPr>
+          <w:rFonts w:ascii="Times New Roman" w:hAnsi="Times New Roman" w:cs="Times New Roman"/>
+        </w:rPr>
+        <w:t>gooner</w:t>
+      </w:r>
+      <w:proofErr w:type="spellEnd"/>
+      <w:r>
+        <w:rPr>
+          <w:rFonts w:ascii="Times New Roman" w:hAnsi="Times New Roman" w:cs="Times New Roman"/>
+        </w:rPr>
+        <w:t xml:space="preserve"> </w:t>
+      </w:r>
+      <w:proofErr w:type="spellStart"/>
+      <w:r>
+        <w:rPr>
+          <w:rFonts w:ascii="Times New Roman" w:hAnsi="Times New Roman" w:cs="Times New Roman"/>
+        </w:rPr>
+        <w:t>pokemon</w:t>
+      </w:r>
+      <w:proofErr w:type="spellEnd"/>
+      <w:r>
+        <w:rPr>
+          <w:rFonts w:ascii="Times New Roman" w:hAnsi="Times New Roman" w:cs="Times New Roman"/>
+        </w:rPr>
+        <w:t xml:space="preserve"> battle event.</w:t>
       </w:r>
     </w:p>
     <w:p>
@@ -1562,7 +1726,21 @@
         <w:rPr>
           <w:rFonts w:ascii="Times New Roman" w:hAnsi="Times New Roman" w:cs="Times New Roman"/>
         </w:rPr>
-        <w:t>Her Story: Man, alright. Keeping it relevant to the overall setting of the story. Maybe a family member of her’s got sick, someone she cares about gender doesn’t matter, she trusted the Mayor of Hunter’s Pointe to care for them. The Mayor of Hunter’s Pointe asked the Tavern Owner to help since they are either related or good friends, she doesn’t know this part. From her perspective something happens that isn’t forgivable that results in the death or serious injury of the sick person since she can’t see them anymore since the government and H.U.N.T.R factions got involved. She got the government involved so that H.U.N.T.R could leave and she could be reunited with her family and this sick person since going to the other town would mean she could be killed/ is hated greatly for getting the government involved.</w:t>
+        <w:t xml:space="preserve">Her Story: Man, alright. Keeping it relevant to the overall setting of the story. Maybe a family member of </w:t>
+      </w:r>
+      <w:proofErr w:type="spellStart"/>
+      <w:r>
+        <w:rPr>
+          <w:rFonts w:ascii="Times New Roman" w:hAnsi="Times New Roman" w:cs="Times New Roman"/>
+        </w:rPr>
+        <w:t>her’s</w:t>
+      </w:r>
+      <w:proofErr w:type="spellEnd"/>
+      <w:r>
+        <w:rPr>
+          <w:rFonts w:ascii="Times New Roman" w:hAnsi="Times New Roman" w:cs="Times New Roman"/>
+        </w:rPr>
+        <w:t xml:space="preserve"> got sick, someone she cares about gender doesn’t matter, she trusted the Mayor of Hunter’s Pointe to care for them. The Mayor of Hunter’s Pointe asked the Tavern Owner to help since they are either related or good friends, she doesn’t know this part. From her perspective something happens that isn’t forgivable that results in the death or serious injury of the sick person since she can’t see them anymore since the government and H.U.N.T.R factions got involved. She got the government involved so that H.U.N.T.R could leave and she could be reunited with her family and this sick person since going to the other town would mean she could be killed/ is hated greatly for getting the government involved.</w:t>
       </w:r>
       <w:r>
         <w:rPr>
@@ -1612,7 +1790,21 @@
         <w:rPr>
           <w:rFonts w:ascii="Times New Roman" w:hAnsi="Times New Roman" w:cs="Times New Roman"/>
         </w:rPr>
-        <w:t>*Other side idea: The Mayor of Hunter’s Pointe was called by the Tavern Owner to get the sick person out of the bar for being too drunk. When they show up they’re able to resolve the tension since the Mayor and the sick person were related. They begin drinking together, have a great time, and have to leave. They get into an accident drunk driving putting the sick person into a coma with the nearest hospital being in Hunter’s Pointe. This happened prior to Wings of Icarus event and the Mayor of Birkdale doesn’t talk to the Mayor of Hunter’s Pointe out of anger/spite. The Wings of Icarus event occurs and the condition of the sick person gets even worse and that’s the last thing the female Mayor is told before communications go down and things get worse with the world.</w:t>
+        <w:t xml:space="preserve">*Other side idea: The Mayor of Hunter’s Pointe was called by the Tavern Owner to get the sick person out of the bar for being too drunk. When they show </w:t>
+      </w:r>
+      <w:proofErr w:type="gramStart"/>
+      <w:r>
+        <w:rPr>
+          <w:rFonts w:ascii="Times New Roman" w:hAnsi="Times New Roman" w:cs="Times New Roman"/>
+        </w:rPr>
+        <w:t>up</w:t>
+      </w:r>
+      <w:proofErr w:type="gramEnd"/>
+      <w:r>
+        <w:rPr>
+          <w:rFonts w:ascii="Times New Roman" w:hAnsi="Times New Roman" w:cs="Times New Roman"/>
+        </w:rPr>
+        <w:t xml:space="preserve"> they’re able to resolve the tension since the Mayor and the sick person were related. They begin drinking together, have a great time, and have to leave. They get into an accident drunk driving putting the sick person into a coma with the nearest hospital being in Hunter’s Pointe. This happened prior to Wings of Icarus event and the Mayor of Birkdale doesn’t talk to the Mayor of Hunter’s Pointe out of anger/spite. The Wings of Icarus event occurs and the condition of the sick person gets even worse and that’s the last thing the female Mayor is told before communications go down and things get worse with the world.</w:t>
       </w:r>
       <w:r>
         <w:rPr>
@@ -1732,7 +1924,21 @@
         <w:rPr>
           <w:rFonts w:ascii="Times New Roman" w:hAnsi="Times New Roman" w:cs="Times New Roman"/>
         </w:rPr>
-        <w:t xml:space="preserve">Mayor) visiting a patient. All options will be met with resistance unless the player has the special item with Camille which primes the ‘Mayor’ to rush out of the Hospital to speak with you. He invites you to his House to explain his side of the mayor dilemma. When the player walks up to the Hospital they notice someone standing in a large window watching them. They look disheveled, on edge, and concerned about your presence. The H.U.N.T.R guard will flash a light at the player asking who they are. If Camille is with the player with the special item, it glistens and blinds the guards and the person in the window who begins to rush down a hallway. </w:t>
+        <w:t xml:space="preserve">Mayor) visiting a patient. All options will be met with resistance unless the player has the special item with Camille which primes the ‘Mayor’ to rush out of the Hospital to speak with you. He invites you to his House to explain his side of the mayor dilemma. When the player walks up to the </w:t>
+      </w:r>
+      <w:proofErr w:type="gramStart"/>
+      <w:r>
+        <w:rPr>
+          <w:rFonts w:ascii="Times New Roman" w:hAnsi="Times New Roman" w:cs="Times New Roman"/>
+        </w:rPr>
+        <w:t>Hospital</w:t>
+      </w:r>
+      <w:proofErr w:type="gramEnd"/>
+      <w:r>
+        <w:rPr>
+          <w:rFonts w:ascii="Times New Roman" w:hAnsi="Times New Roman" w:cs="Times New Roman"/>
+        </w:rPr>
+        <w:t xml:space="preserve"> they notice someone standing in a large window watching them. They look disheveled, on edge, and concerned about your presence. The H.U.N.T.R guard will flash a light at the player asking who they are. If Camille is with the player with the special item, it glistens and blinds the guards and the person in the window who begins to rush down a hallway. </w:t>
       </w:r>
     </w:p>
     <w:p>
@@ -1882,7 +2088,21 @@
         <w:rPr>
           <w:rFonts w:ascii="Times New Roman" w:hAnsi="Times New Roman" w:cs="Times New Roman"/>
         </w:rPr>
-        <w:t xml:space="preserve"> The player will see a large dog that looks almost like a wolf. If Alistair is with the player, he’ll be able to sense that the it’s actually an Altered dog that grew very large. It’ll be the first time that he’s seen an Altered animal that hasn’t lost control and takes interest in possibly capturing the dog to study. This primes a side quest to capture the dog. If Julian is with the player, he’s scared of the dog and his irrational response makes the dog start barking and showing his fangs. If Lowen is with the player, he claims that the dog resembles another called Friender from a show he watched a long time ago</w:t>
+        <w:t xml:space="preserve"> The player will see a large dog that looks almost like a wolf. If Alistair is with the player, he’ll be able to sense that the it’s actually an Altered dog that grew very large. It’ll be the first time that he’s seen an Altered animal that hasn’t lost control and takes interest in possibly capturing the dog to study. This primes a side quest to capture the dog. If Julian is with the player, he’s scared of the dog and his irrational response makes the dog start barking and showing his fangs. If Lowen is with the player, he claims that the dog resembles another called </w:t>
+      </w:r>
+      <w:proofErr w:type="spellStart"/>
+      <w:r>
+        <w:rPr>
+          <w:rFonts w:ascii="Times New Roman" w:hAnsi="Times New Roman" w:cs="Times New Roman"/>
+        </w:rPr>
+        <w:t>Friender</w:t>
+      </w:r>
+      <w:proofErr w:type="spellEnd"/>
+      <w:r>
+        <w:rPr>
+          <w:rFonts w:ascii="Times New Roman" w:hAnsi="Times New Roman" w:cs="Times New Roman"/>
+        </w:rPr>
+        <w:t xml:space="preserve"> from a show he watched a long time ago</w:t>
       </w:r>
       <w:r>
         <w:rPr>
@@ -1940,7 +2160,21 @@
         <w:rPr>
           <w:rFonts w:ascii="Times New Roman" w:hAnsi="Times New Roman" w:cs="Times New Roman"/>
         </w:rPr>
-        <w:t xml:space="preserve"> to invite you to his home in order to explain his side of the story of why him and the female Mayor don’t get along, no one will answer the door and a passerby will explain that the Mayor is rarely at his home since his brother is in the hospital making sure he and the others are safe from H.U.N.T.R. This will allow the player to speak with the passerby and they’ll explain what is going on in the area and the different perspectives of this side of town. This side of town is more focused on doing what’s necessary to survive and the government is getting in the way of that. Some people think adopting the lifestyle of H.U.N.T.R is the new way for their town by joining them, but they don’t understand that H.U.N.T.R doesn’t discriminate on who they attack to steal supplies from. This puts the Tavern and Birkdale in danger despite what they offer and the friends and family that exist in those areas. </w:t>
+        <w:t xml:space="preserve"> to invite you to his home in order to explain his side of the story of why him and the female Mayor don’t get along, no one will answer the door and a passerby will explain that the </w:t>
+      </w:r>
+      <w:proofErr w:type="gramStart"/>
+      <w:r>
+        <w:rPr>
+          <w:rFonts w:ascii="Times New Roman" w:hAnsi="Times New Roman" w:cs="Times New Roman"/>
+        </w:rPr>
+        <w:t>Mayor</w:t>
+      </w:r>
+      <w:proofErr w:type="gramEnd"/>
+      <w:r>
+        <w:rPr>
+          <w:rFonts w:ascii="Times New Roman" w:hAnsi="Times New Roman" w:cs="Times New Roman"/>
+        </w:rPr>
+        <w:t xml:space="preserve"> is rarely at his home since his brother is in the hospital making sure he and the others are safe from H.U.N.T.R. This will allow the player to speak with the passerby and they’ll explain what is going on in the area and the different perspectives of this side of town. This side of town is more focused on doing what’s necessary to survive and the government is getting in the way of that. Some people think adopting the lifestyle of H.U.N.T.R is the new way for their town by joining them, but they don’t understand that H.U.N.T.R doesn’t discriminate on who they attack to steal supplies from. This puts the Tavern and Birkdale in danger despite what they offer and the friends and family that exist in those areas. </w:t>
       </w:r>
       <w:r>
         <w:rPr>
@@ -2195,7 +2429,19 @@
         <w:rPr>
           <w:rFonts w:ascii="Times New Roman" w:hAnsi="Times New Roman" w:cs="Times New Roman"/>
         </w:rPr>
-        <w:t xml:space="preserve"> government building to reach out to the government in order to ask for help, due to her father’s military experience and owning a HAM radio, she was able to figure it out and send out an emergency call. It worked and she was vilified as the new Mayor, the leader, of Birkdale and worked with the government when soldiers arrived. However, time is running out considering that the soldiers are sustaining more and more injuries holding of H.U.N.T.R raids at night and in order to put an end to these over night raids, they plan on launching an attack on Hunter’s Pointe to stop it all together. Elena wants to protect Stefan despite everything going on, but she knows if the people she’s responsible for protecting were to find out she’d be crucified. At the same time, since the news of her getting the government to come in order to protect the people has gotten out, she can’t go to Hunter’s Pointe without possibly being killed on sight, so she’s lost to how she can </w:t>
+        <w:t xml:space="preserve"> government building to reach out to the government in order to ask for help, due to her father’s military experience and owning a HAM radio, she was able to figure it out and send out an emergency call. It worked and she was vilified as the new Mayor, the leader, of Birkdale and worked with the government when soldiers arrived. However, time is running out considering that the soldiers are sustaining more and more injuries holding of H.U.N.T.R raids at night and in order to put an end to these </w:t>
+      </w:r>
+      <w:r>
+        <w:rPr>
+          <w:rFonts w:ascii="Times New Roman" w:hAnsi="Times New Roman" w:cs="Times New Roman"/>
+        </w:rPr>
+        <w:t>overnight</w:t>
+      </w:r>
+      <w:r>
+        <w:rPr>
+          <w:rFonts w:ascii="Times New Roman" w:hAnsi="Times New Roman" w:cs="Times New Roman"/>
+        </w:rPr>
+        <w:t xml:space="preserve"> raids, they plan on launching an attack on Hunter’s Pointe to stop it all together. Elena wants to protect Stefan despite everything going on, but she knows if the people she’s responsible for protecting were to find out she’d be crucified. At the same time, since the news of her getting the government to come in order to protect the people has gotten out, she can’t go to Hunter’s Pointe without possibly being killed on sight, so she’s lost to how she can </w:t>
       </w:r>
       <w:r>
         <w:rPr>
@@ -2569,7 +2815,21 @@
         <w:rPr>
           <w:rFonts w:ascii="Times New Roman" w:hAnsi="Times New Roman" w:cs="Times New Roman"/>
         </w:rPr>
-        <w:t xml:space="preserve">The player will go to Birkdale to visit/revisit the Mayor and will return the engagement ring to Elena explaining Stefan’s side of things and that Ronan is alive, but he and Stefan are in danger still because of H.U.N.T.R. The best way of returning power of the towns to the people, saving Stefan and Ronan, and riding the towns of the government and H.U.N.T.R factions is through a rebellion of the people. Since the government and H.U.N.T.R forces are so limited, meeting at the Tavern at night on one of the common nights where fighting occurs between the two can be the way that get the message out with Camille, Gaia’s Advocates,  being the shield that the people can trust in to protect them while they are the sword necessary to cut away the chains restricting them from living the lives they once knew. </w:t>
+        <w:t xml:space="preserve">The player will go to Birkdale to visit/revisit the </w:t>
+      </w:r>
+      <w:proofErr w:type="gramStart"/>
+      <w:r>
+        <w:rPr>
+          <w:rFonts w:ascii="Times New Roman" w:hAnsi="Times New Roman" w:cs="Times New Roman"/>
+        </w:rPr>
+        <w:t>Mayor</w:t>
+      </w:r>
+      <w:proofErr w:type="gramEnd"/>
+      <w:r>
+        <w:rPr>
+          <w:rFonts w:ascii="Times New Roman" w:hAnsi="Times New Roman" w:cs="Times New Roman"/>
+        </w:rPr>
+        <w:t xml:space="preserve"> and will return the engagement ring to Elena explaining Stefan’s side of things and that Ronan is alive, but he and Stefan are in danger still because of H.U.N.T.R. The best way of returning power of the towns to the people, saving Stefan and Ronan, and riding the towns of the government and H.U.N.T.R factions is through a rebellion of the people. Since the government and H.U.N.T.R forces are so limited, meeting at the Tavern at night on one of the common nights where fighting occurs between the two can be the way that get the message out with Camille, Gaia’s Advocates,  being the shield that the people can trust in to protect them while they are the sword necessary to cut away the chains restricting them from living the lives they once knew. </w:t>
       </w:r>
       <w:r>
         <w:rPr>
@@ -2597,6 +2857,7 @@
           <w:rFonts w:ascii="Times New Roman" w:hAnsi="Times New Roman" w:cs="Times New Roman"/>
         </w:rPr>
       </w:pPr>
+      <w:proofErr w:type="spellStart"/>
       <w:r>
         <w:rPr>
           <w:rFonts w:ascii="Times New Roman" w:hAnsi="Times New Roman" w:cs="Times New Roman"/>
@@ -2604,114 +2865,9 @@
           <w:bCs/>
           <w:u w:val="single"/>
         </w:rPr>
-        <w:t xml:space="preserve">Gooner Pokémon Battle – </w:t>
-      </w:r>
-      <w:r>
-        <w:rPr>
-          <w:rFonts w:ascii="Times New Roman" w:hAnsi="Times New Roman" w:cs="Times New Roman"/>
-          <w:b/>
-          <w:bCs/>
-        </w:rPr>
-        <w:t xml:space="preserve">Secure parts for Julian while stopping the weird nerds from trying to make sexual advances on Camille and other women in the area. This gains respect with the people of Birkdale. </w:t>
-      </w:r>
-      <w:r>
-        <w:rPr>
-          <w:rFonts w:ascii="Times New Roman" w:hAnsi="Times New Roman" w:cs="Times New Roman"/>
-        </w:rPr>
-        <w:t xml:space="preserve">While exploring Birkdale, the player will run into a young man carrying a box of computer parts. </w:t>
-      </w:r>
-      <w:r>
-        <w:rPr>
-          <w:rFonts w:ascii="Times New Roman" w:hAnsi="Times New Roman" w:cs="Times New Roman"/>
-        </w:rPr>
-        <w:t xml:space="preserve">If with </w:t>
-      </w:r>
-      <w:r>
-        <w:rPr>
-          <w:rFonts w:ascii="Times New Roman" w:hAnsi="Times New Roman" w:cs="Times New Roman"/>
-        </w:rPr>
-        <w:t>Julian</w:t>
-      </w:r>
-      <w:r>
-        <w:rPr>
-          <w:rFonts w:ascii="Times New Roman" w:hAnsi="Times New Roman" w:cs="Times New Roman"/>
-        </w:rPr>
-        <w:t>, he</w:t>
-      </w:r>
-      <w:r>
-        <w:rPr>
-          <w:rFonts w:ascii="Times New Roman" w:hAnsi="Times New Roman" w:cs="Times New Roman"/>
-        </w:rPr>
-        <w:t xml:space="preserve"> notices this, has a conversation with him and agrees to come back the next day in order to trade parts</w:t>
-      </w:r>
-      <w:r>
-        <w:rPr>
-          <w:rFonts w:ascii="Times New Roman" w:hAnsi="Times New Roman" w:cs="Times New Roman"/>
-        </w:rPr>
-        <w:t xml:space="preserve"> for a tool Julian is building. If the player is with Camille, the young man will remark on her beauty in an uncomfortable manner and say that she’s more her brother’s type, but his friends will be stoked to see her considering rumors about her strength are already getting around. If Alistair is there, the young man will confuse Alistair with Camille and her rumors, give him an uncomfortable compliment and pisses Alistair off. The young man explains that he’ll tell his friends what he saw and that Alistair might become even more popular than Camille is he’s really a guy. If the player is with Lowen, the young man, Lowen, and the player will talk a bit about the computer parts, how the young man has never seen them before, and he’ll ask if they know anything about Camille and the rumors about her. Since he’s underage he can’t go into the bar to see her, but he goes on an elaborate scheme of poetry describing her beauty to an uncomfortable amount of detail</w:t>
-      </w:r>
-      <w:r>
-        <w:rPr>
-          <w:rFonts w:ascii="Times New Roman" w:hAnsi="Times New Roman" w:cs="Times New Roman"/>
-        </w:rPr>
-        <w:t xml:space="preserve">. He end things asking if the player and Lowen can confirm if Camille lives up to </w:t>
-      </w:r>
-      <w:r>
-        <w:rPr>
-          <w:rFonts w:ascii="Times New Roman" w:hAnsi="Times New Roman" w:cs="Times New Roman"/>
-        </w:rPr>
-        <w:lastRenderedPageBreak/>
-        <w:t>his fantasy and expresses that is more or less how his brother talks about girls and when he actually sees her, he’ll go insane. Hopefully, the rumors will be enough for him to finally leave the house. Lowen will ask more about this and will learn that the young man’s older brother was a streamer, lost everything after the accident, gained a ton of weight, stayed inside, lost his original self and complains about how he doesn’t get attention from women anymore and this might bring him back to normal. The next day, there will be a group of nerdy men with a terrible smell chanting to see their empress, Camille</w:t>
-      </w:r>
-      <w:r>
-        <w:rPr>
-          <w:rFonts w:ascii="Times New Roman" w:hAnsi="Times New Roman" w:cs="Times New Roman"/>
-        </w:rPr>
-        <w:t xml:space="preserve">. If the player chooses to approach them, whoever the partner is will suggest that they get the others since something doesn’t feel right. Once the nerdy guys see Camille they begin to go feral asking her to do perverted things to them, but they start threatening to fight amongst each other before coming to the conclusion of fighting for her to do perverted, abusive things, to them. With the first offer suggested, a nerd steps in front of Camille claiming that anyone who wants that “reward” would have to beat him initiating the Pokémon battle situation where Lowen acts as a commentator comedically provoking the situation. The rules would be explained as to how it works, the first battle will be a tutorial, 3 more battles will transpire where the “reward” ask will become more depraved and intense. After holding off the nerds, the young man’s obese older brother will show up, where two nerds will be needed to fight him. </w:t>
-      </w:r>
-      <w:r>
-        <w:rPr>
-          <w:rFonts w:ascii="Times New Roman" w:hAnsi="Times New Roman" w:cs="Times New Roman"/>
-        </w:rPr>
-        <w:t xml:space="preserve">He will go on a rant about his past how he had everything, it was taken away, how it ruined his ascent to godhood or something stupid, and this is the prize that he’s been waiting on this entire time and how he’ll suffocate her with his love since she deserves it. This creeps Camille out greatly. The younger brother sees this and explains that he just wanted his brother back, but not like this. The older brother says something lame like “If you’re not with me, then your against me.” (There’s some cringe video of a kid talking about in front of me, behind me, beside me blah, blah, blah. I’ll lift some stuff from that for this. Gotta send it home with how cringe this is going to be.) The younger brother will fight with whatever other nerd that the player selects. Maybe I’ll have the brother’s options resemble undertale as a joke and focus on him trying to talk to the older brother and it doing critical damage after 3 talks or something. When defeating the older brother, he will inject himself with something emulating a resident evil boss for a phase two where a tremendous amount of steam is released from his body transforming him to a skinnier version of himself that Camille finds attractive, but tries to restrain herself for showing it, however, the player notices. The second battle happens and a final bout is had between the younger and older brother. When victorious, Julian and the younger brother conversate and Julian relates a bit to his experience. As such, the younger brother gives Julian the part, hopes that this can maybe help his older brother become himself or someone better again, and wishes them well before hauling his older brother away. </w:t>
-      </w:r>
-      <w:r>
-        <w:rPr>
-          <w:rFonts w:ascii="Times New Roman" w:hAnsi="Times New Roman" w:cs="Times New Roman"/>
-        </w:rPr>
-        <w:t xml:space="preserve">The crowd watching over applauds Camille and Gaia’s Advocates for dealing with the nerd since some of them have been trying go after the women in town making them uncomfortable. Although reluctant to speak up, Camille fumbles her way through a speech about the strength of women and how no one should </w:t>
-      </w:r>
-      <w:r>
-        <w:rPr>
-          <w:rFonts w:ascii="Times New Roman" w:hAnsi="Times New Roman" w:cs="Times New Roman"/>
-        </w:rPr>
-        <w:lastRenderedPageBreak/>
-        <w:t xml:space="preserve">be made to feel weak. They cheer her on and comment on how her sense of justice resembles Ronan’s, the last bearer of the cloak clasp. Camille repeats Ronan’s name and someone in the crowd tells her to speak with the </w:t>
-      </w:r>
-      <w:r>
-        <w:rPr>
-          <w:rFonts w:ascii="Times New Roman" w:hAnsi="Times New Roman" w:cs="Times New Roman"/>
-        </w:rPr>
-        <w:t>mayor</w:t>
-      </w:r>
-      <w:r>
-        <w:rPr>
-          <w:rFonts w:ascii="Times New Roman" w:hAnsi="Times New Roman" w:cs="Times New Roman"/>
-        </w:rPr>
-        <w:t xml:space="preserve"> to learn more about her brother. Just know that it’s a sensitive topic. *This opens up a new topic to discuss with Elena.</w:t>
-      </w:r>
-    </w:p>
-    <w:p>
-      <w:pPr>
-        <w:pStyle w:val="ListParagraph"/>
-        <w:numPr>
-          <w:ilvl w:val="1"/>
-          <w:numId w:val="7"/>
-        </w:numPr>
-        <w:rPr>
-          <w:rFonts w:ascii="Times New Roman" w:hAnsi="Times New Roman" w:cs="Times New Roman"/>
-        </w:rPr>
-      </w:pPr>
+        <w:t>Gooner</w:t>
+      </w:r>
+      <w:proofErr w:type="spellEnd"/>
       <w:r>
         <w:rPr>
           <w:rFonts w:ascii="Times New Roman" w:hAnsi="Times New Roman" w:cs="Times New Roman"/>
@@ -2719,13 +2875,185 @@
           <w:bCs/>
           <w:u w:val="single"/>
         </w:rPr>
-        <w:t xml:space="preserve">How to trigger the Event- </w:t>
-      </w:r>
-      <w:r>
-        <w:rPr>
-          <w:rFonts w:ascii="Times New Roman" w:hAnsi="Times New Roman" w:cs="Times New Roman"/>
-        </w:rPr>
-        <w:t>Talk with the younger brother on day 1, return to his spot on day 2 in Birkdale.</w:t>
+        <w:t xml:space="preserve"> Pokémon Battle – </w:t>
+      </w:r>
+      <w:r>
+        <w:rPr>
+          <w:rFonts w:ascii="Times New Roman" w:hAnsi="Times New Roman" w:cs="Times New Roman"/>
+          <w:b/>
+          <w:bCs/>
+        </w:rPr>
+        <w:t xml:space="preserve">Secure parts for Julian while stopping the weird nerds from trying to make sexual advances on Camille and other women in the area. This gains respect with the people of Birkdale. </w:t>
+      </w:r>
+      <w:r>
+        <w:rPr>
+          <w:rFonts w:ascii="Times New Roman" w:hAnsi="Times New Roman" w:cs="Times New Roman"/>
+        </w:rPr>
+        <w:t xml:space="preserve">While exploring Birkdale, the player will run into a young man carrying a box of computer parts. </w:t>
+      </w:r>
+      <w:r>
+        <w:rPr>
+          <w:rFonts w:ascii="Times New Roman" w:hAnsi="Times New Roman" w:cs="Times New Roman"/>
+        </w:rPr>
+        <w:t xml:space="preserve">If with </w:t>
+      </w:r>
+      <w:r>
+        <w:rPr>
+          <w:rFonts w:ascii="Times New Roman" w:hAnsi="Times New Roman" w:cs="Times New Roman"/>
+        </w:rPr>
+        <w:t>Julian</w:t>
+      </w:r>
+      <w:r>
+        <w:rPr>
+          <w:rFonts w:ascii="Times New Roman" w:hAnsi="Times New Roman" w:cs="Times New Roman"/>
+        </w:rPr>
+        <w:t>, he</w:t>
+      </w:r>
+      <w:r>
+        <w:rPr>
+          <w:rFonts w:ascii="Times New Roman" w:hAnsi="Times New Roman" w:cs="Times New Roman"/>
+        </w:rPr>
+        <w:t xml:space="preserve"> notices this, has a conversation with him and agrees to come back the next day in order to trade parts</w:t>
+      </w:r>
+      <w:r>
+        <w:rPr>
+          <w:rFonts w:ascii="Times New Roman" w:hAnsi="Times New Roman" w:cs="Times New Roman"/>
+        </w:rPr>
+        <w:t xml:space="preserve"> for a tool Julian is building. If the player is with Camille, the young man will remark on her beauty in an uncomfortable manner and say that she’s more her brother’s type, but his friends will be stoked to see her considering rumors about her strength are already getting around. If Alistair is there, the young man will confuse Alistair with Camille and her rumors, give him an uncomfortable compliment and pisses Alistair off. The young man explains that he’ll tell his friends what he saw and that Alistair might become even more popular than Camille is he’s really a guy. If the player is with Lowen, the young man, Lowen, and the player will talk a bit about the computer parts, how the young man has never seen them before, and he’ll ask if they know anything about Camille and the rumors about her. Since he’s underage he can’t go into the bar to see her, but he goes on an elaborate scheme of poetry describing her beauty to an uncomfortable amount of detail</w:t>
+      </w:r>
+      <w:r>
+        <w:rPr>
+          <w:rFonts w:ascii="Times New Roman" w:hAnsi="Times New Roman" w:cs="Times New Roman"/>
+        </w:rPr>
+        <w:t xml:space="preserve">. He </w:t>
+      </w:r>
+      <w:proofErr w:type="gramStart"/>
+      <w:r>
+        <w:rPr>
+          <w:rFonts w:ascii="Times New Roman" w:hAnsi="Times New Roman" w:cs="Times New Roman"/>
+        </w:rPr>
+        <w:t>end</w:t>
+      </w:r>
+      <w:proofErr w:type="gramEnd"/>
+      <w:r>
+        <w:rPr>
+          <w:rFonts w:ascii="Times New Roman" w:hAnsi="Times New Roman" w:cs="Times New Roman"/>
+        </w:rPr>
+        <w:t xml:space="preserve"> things asking if the player and Lowen can confirm if Camille lives up to </w:t>
+      </w:r>
+      <w:r>
+        <w:rPr>
+          <w:rFonts w:ascii="Times New Roman" w:hAnsi="Times New Roman" w:cs="Times New Roman"/>
+        </w:rPr>
+        <w:lastRenderedPageBreak/>
+        <w:t>his fantasy and expresses that is more or less how his brother talks about girls and when he actually sees her, he’ll go insane. Hopefully, the rumors will be enough for him to finally leave the house. Lowen will ask more about this and will learn that the young man’s older brother was a streamer, lost everything after the accident, gained a ton of weight, stayed inside, lost his original self and complains about how he doesn’t get attention from women anymore and this might bring him back to normal. The next day, there will be a group of nerdy men with a terrible smell chanting to see their empress, Camille</w:t>
+      </w:r>
+      <w:r>
+        <w:rPr>
+          <w:rFonts w:ascii="Times New Roman" w:hAnsi="Times New Roman" w:cs="Times New Roman"/>
+        </w:rPr>
+        <w:t xml:space="preserve">. If the player chooses to approach them, whoever the partner is will suggest that they get the others since something doesn’t feel right. Once the nerdy guys see </w:t>
+      </w:r>
+      <w:proofErr w:type="gramStart"/>
+      <w:r>
+        <w:rPr>
+          <w:rFonts w:ascii="Times New Roman" w:hAnsi="Times New Roman" w:cs="Times New Roman"/>
+        </w:rPr>
+        <w:t>Camille</w:t>
+      </w:r>
+      <w:proofErr w:type="gramEnd"/>
+      <w:r>
+        <w:rPr>
+          <w:rFonts w:ascii="Times New Roman" w:hAnsi="Times New Roman" w:cs="Times New Roman"/>
+        </w:rPr>
+        <w:t xml:space="preserve"> they begin to go feral asking her to do perverted things to them, but they start threatening to fight amongst each other before coming to the conclusion of fighting for her to do perverted, abusive things, to them. With the first offer suggested, a nerd steps in front of Camille claiming that anyone who wants that “reward” would have to beat him initiating the Pokémon battle situation where Lowen acts as a commentator comedically provoking the situation. The rules would be explained as to how it </w:t>
+      </w:r>
+      <w:proofErr w:type="gramStart"/>
+      <w:r>
+        <w:rPr>
+          <w:rFonts w:ascii="Times New Roman" w:hAnsi="Times New Roman" w:cs="Times New Roman"/>
+        </w:rPr>
+        <w:t>works,</w:t>
+      </w:r>
+      <w:proofErr w:type="gramEnd"/>
+      <w:r>
+        <w:rPr>
+          <w:rFonts w:ascii="Times New Roman" w:hAnsi="Times New Roman" w:cs="Times New Roman"/>
+        </w:rPr>
+        <w:t xml:space="preserve"> the first battle will be a tutorial, 3 more battles will transpire where the “reward” ask will become more depraved and intense. After holding off the nerds, the young man’s obese older brother will show up, where two nerds will be needed to fight him. </w:t>
+      </w:r>
+      <w:r>
+        <w:rPr>
+          <w:rFonts w:ascii="Times New Roman" w:hAnsi="Times New Roman" w:cs="Times New Roman"/>
+        </w:rPr>
+        <w:t xml:space="preserve">He will go on a rant about his past how he had everything, it was taken away, how it ruined his ascent to godhood or something stupid, and this is the prize that he’s been waiting on this entire time and how he’ll suffocate her with his love since she deserves it. This creeps Camille out greatly. The younger brother sees this and explains that he just wanted his brother back, but not like this. The older brother says something lame like “If you’re not with me, then </w:t>
+      </w:r>
+      <w:proofErr w:type="gramStart"/>
+      <w:r>
+        <w:rPr>
+          <w:rFonts w:ascii="Times New Roman" w:hAnsi="Times New Roman" w:cs="Times New Roman"/>
+        </w:rPr>
+        <w:t>your</w:t>
+      </w:r>
+      <w:proofErr w:type="gramEnd"/>
+      <w:r>
+        <w:rPr>
+          <w:rFonts w:ascii="Times New Roman" w:hAnsi="Times New Roman" w:cs="Times New Roman"/>
+        </w:rPr>
+        <w:t xml:space="preserve"> against me.” (There’s some cringe video of a kid talking about in front of me, behind me, beside me blah, blah, blah. I’ll lift some stuff from that for this. Gotta </w:t>
+      </w:r>
+      <w:proofErr w:type="gramStart"/>
+      <w:r>
+        <w:rPr>
+          <w:rFonts w:ascii="Times New Roman" w:hAnsi="Times New Roman" w:cs="Times New Roman"/>
+        </w:rPr>
+        <w:t>send</w:t>
+      </w:r>
+      <w:proofErr w:type="gramEnd"/>
+      <w:r>
+        <w:rPr>
+          <w:rFonts w:ascii="Times New Roman" w:hAnsi="Times New Roman" w:cs="Times New Roman"/>
+        </w:rPr>
+        <w:t xml:space="preserve"> it home with how cringe this is going to be.) The younger brother will fight with whatever other nerd that the player selects. Maybe I’ll have the brother’s options resemble </w:t>
+      </w:r>
+      <w:proofErr w:type="spellStart"/>
+      <w:r>
+        <w:rPr>
+          <w:rFonts w:ascii="Times New Roman" w:hAnsi="Times New Roman" w:cs="Times New Roman"/>
+        </w:rPr>
+        <w:t>undertale</w:t>
+      </w:r>
+      <w:proofErr w:type="spellEnd"/>
+      <w:r>
+        <w:rPr>
+          <w:rFonts w:ascii="Times New Roman" w:hAnsi="Times New Roman" w:cs="Times New Roman"/>
+        </w:rPr>
+        <w:t xml:space="preserve"> as a joke and focus on him trying to talk to the older brother and it doing critical damage after 3 talks or something. When defeating the older brother, he will inject himself with something emulating a resident evil boss for a phase two where a tremendous amount of steam is released from his body transforming him to a skinnier version of himself that Camille finds attractive, but tries to restrain herself for showing it, however, the player notices. The second battle happens and a final bout is had between the younger and older brother. When victorious, Julian and the younger brother conversate and Julian relates a bit to his experience. As such, the younger brother gives Julian the part, hopes that this can maybe help his older brother become himself or someone better again, and wishes them well before hauling his older brother away. </w:t>
+      </w:r>
+      <w:r>
+        <w:rPr>
+          <w:rFonts w:ascii="Times New Roman" w:hAnsi="Times New Roman" w:cs="Times New Roman"/>
+        </w:rPr>
+        <w:t xml:space="preserve">The crowd watching over applauds Camille and Gaia’s Advocates for dealing with the nerd since some of them have been trying go after the women in town making them uncomfortable. Although reluctant to speak up, Camille fumbles her way through a speech about the strength of women and how no one should </w:t>
+      </w:r>
+      <w:r>
+        <w:rPr>
+          <w:rFonts w:ascii="Times New Roman" w:hAnsi="Times New Roman" w:cs="Times New Roman"/>
+        </w:rPr>
+        <w:lastRenderedPageBreak/>
+        <w:t xml:space="preserve">be made to feel weak. They cheer her on and comment on how her sense of justice resembles Ronan’s, the last bearer of the cloak clasp. Camille repeats Ronan’s name and someone in the crowd tells her to speak with the </w:t>
+      </w:r>
+      <w:r>
+        <w:rPr>
+          <w:rFonts w:ascii="Times New Roman" w:hAnsi="Times New Roman" w:cs="Times New Roman"/>
+        </w:rPr>
+        <w:t>mayor</w:t>
+      </w:r>
+      <w:r>
+        <w:rPr>
+          <w:rFonts w:ascii="Times New Roman" w:hAnsi="Times New Roman" w:cs="Times New Roman"/>
+        </w:rPr>
+        <w:t xml:space="preserve"> to learn more about her brother. Just know that it’s a sensitive topic. *This opens up a new topic to discuss with Elena.</w:t>
       </w:r>
     </w:p>
     <w:p>
@@ -2746,28 +3074,20 @@
           <w:bCs/>
           <w:u w:val="single"/>
         </w:rPr>
-        <w:t>Reward:</w:t>
-      </w:r>
-      <w:r>
-        <w:rPr>
-          <w:rFonts w:ascii="Times New Roman" w:hAnsi="Times New Roman" w:cs="Times New Roman"/>
-        </w:rPr>
-        <w:t xml:space="preserve"> Part for Julian’s contraption and more information about the main quest.</w:t>
-      </w:r>
-    </w:p>
-    <w:p>
-      <w:pPr>
-        <w:pStyle w:val="ListParagraph"/>
-        <w:rPr>
-          <w:rFonts w:ascii="Times New Roman" w:hAnsi="Times New Roman" w:cs="Times New Roman"/>
-        </w:rPr>
-      </w:pPr>
-    </w:p>
-    <w:p>
-      <w:pPr>
-        <w:pStyle w:val="ListParagraph"/>
-        <w:numPr>
-          <w:ilvl w:val="0"/>
+        <w:t xml:space="preserve">How to trigger the Event- </w:t>
+      </w:r>
+      <w:r>
+        <w:rPr>
+          <w:rFonts w:ascii="Times New Roman" w:hAnsi="Times New Roman" w:cs="Times New Roman"/>
+        </w:rPr>
+        <w:t>Talk with the younger brother on day 1, return to his spot on day 2 in Birkdale.</w:t>
+      </w:r>
+    </w:p>
+    <w:p>
+      <w:pPr>
+        <w:pStyle w:val="ListParagraph"/>
+        <w:numPr>
+          <w:ilvl w:val="1"/>
           <w:numId w:val="7"/>
         </w:numPr>
         <w:rPr>
@@ -2781,40 +3101,28 @@
           <w:bCs/>
           <w:u w:val="single"/>
         </w:rPr>
-        <w:t>Arm’s Dealer’s Side Quest</w:t>
-      </w:r>
-      <w:r>
-        <w:rPr>
-          <w:rFonts w:ascii="Times New Roman" w:hAnsi="Times New Roman" w:cs="Times New Roman"/>
-        </w:rPr>
-        <w:t xml:space="preserve">: </w:t>
-      </w:r>
-      <w:r>
-        <w:rPr>
-          <w:rFonts w:ascii="Times New Roman" w:hAnsi="Times New Roman" w:cs="Times New Roman"/>
-          <w:b/>
-          <w:bCs/>
-        </w:rPr>
-        <w:t xml:space="preserve">Secure parts from the computer shop and the young man with parts in order to complete trade for a weapon that isn’t purchasable with money. </w:t>
-      </w:r>
-      <w:r>
-        <w:rPr>
-          <w:rFonts w:ascii="Times New Roman" w:hAnsi="Times New Roman" w:cs="Times New Roman"/>
-        </w:rPr>
-        <w:t>After completing the Gooner Pokemon Battle side quest, Julian will receive some parts for his contraption that he won’t need. This</w:t>
-      </w:r>
-      <w:r>
-        <w:rPr>
-          <w:rFonts w:ascii="Times New Roman" w:hAnsi="Times New Roman" w:cs="Times New Roman"/>
-        </w:rPr>
-        <w:t xml:space="preserve"> is one of the parts needed to complete the quest. The other part can be purchased from the computer shop in Birkdale. </w:t>
-      </w:r>
-    </w:p>
-    <w:p>
-      <w:pPr>
-        <w:pStyle w:val="ListParagraph"/>
-        <w:numPr>
-          <w:ilvl w:val="1"/>
+        <w:t>Reward:</w:t>
+      </w:r>
+      <w:r>
+        <w:rPr>
+          <w:rFonts w:ascii="Times New Roman" w:hAnsi="Times New Roman" w:cs="Times New Roman"/>
+        </w:rPr>
+        <w:t xml:space="preserve"> Part for Julian’s contraption and more information about the main quest.</w:t>
+      </w:r>
+    </w:p>
+    <w:p>
+      <w:pPr>
+        <w:pStyle w:val="ListParagraph"/>
+        <w:rPr>
+          <w:rFonts w:ascii="Times New Roman" w:hAnsi="Times New Roman" w:cs="Times New Roman"/>
+        </w:rPr>
+      </w:pPr>
+    </w:p>
+    <w:p>
+      <w:pPr>
+        <w:pStyle w:val="ListParagraph"/>
+        <w:numPr>
+          <w:ilvl w:val="0"/>
           <w:numId w:val="7"/>
         </w:numPr>
         <w:rPr>
@@ -2828,13 +3136,61 @@
           <w:bCs/>
           <w:u w:val="single"/>
         </w:rPr>
-        <w:t>How to trigger the Event</w:t>
-      </w:r>
-      <w:r>
-        <w:rPr>
-          <w:rFonts w:ascii="Times New Roman" w:hAnsi="Times New Roman" w:cs="Times New Roman"/>
-        </w:rPr>
-        <w:t xml:space="preserve">- Talk to the Arm’s dealer. </w:t>
+        <w:t>Arm’s Dealer’s Side Quest</w:t>
+      </w:r>
+      <w:r>
+        <w:rPr>
+          <w:rFonts w:ascii="Times New Roman" w:hAnsi="Times New Roman" w:cs="Times New Roman"/>
+        </w:rPr>
+        <w:t xml:space="preserve">: </w:t>
+      </w:r>
+      <w:r>
+        <w:rPr>
+          <w:rFonts w:ascii="Times New Roman" w:hAnsi="Times New Roman" w:cs="Times New Roman"/>
+          <w:b/>
+          <w:bCs/>
+        </w:rPr>
+        <w:t xml:space="preserve">Secure parts from the computer shop and the young man with parts in order to complete trade for a weapon that isn’t purchasable with money. </w:t>
+      </w:r>
+      <w:r>
+        <w:rPr>
+          <w:rFonts w:ascii="Times New Roman" w:hAnsi="Times New Roman" w:cs="Times New Roman"/>
+        </w:rPr>
+        <w:t xml:space="preserve">After completing the </w:t>
+      </w:r>
+      <w:proofErr w:type="spellStart"/>
+      <w:r>
+        <w:rPr>
+          <w:rFonts w:ascii="Times New Roman" w:hAnsi="Times New Roman" w:cs="Times New Roman"/>
+        </w:rPr>
+        <w:t>Gooner</w:t>
+      </w:r>
+      <w:proofErr w:type="spellEnd"/>
+      <w:r>
+        <w:rPr>
+          <w:rFonts w:ascii="Times New Roman" w:hAnsi="Times New Roman" w:cs="Times New Roman"/>
+        </w:rPr>
+        <w:t xml:space="preserve"> </w:t>
+      </w:r>
+      <w:proofErr w:type="spellStart"/>
+      <w:r>
+        <w:rPr>
+          <w:rFonts w:ascii="Times New Roman" w:hAnsi="Times New Roman" w:cs="Times New Roman"/>
+        </w:rPr>
+        <w:t>Pokemon</w:t>
+      </w:r>
+      <w:proofErr w:type="spellEnd"/>
+      <w:r>
+        <w:rPr>
+          <w:rFonts w:ascii="Times New Roman" w:hAnsi="Times New Roman" w:cs="Times New Roman"/>
+        </w:rPr>
+        <w:t xml:space="preserve"> Battle side quest, Julian will receive some parts for his contraption that he won’t need. This</w:t>
+      </w:r>
+      <w:r>
+        <w:rPr>
+          <w:rFonts w:ascii="Times New Roman" w:hAnsi="Times New Roman" w:cs="Times New Roman"/>
+        </w:rPr>
+        <w:t xml:space="preserve"> is one of the parts needed to complete the quest. The other part can be purchased from the computer shop in Birkdale. </w:t>
       </w:r>
     </w:p>
     <w:p>
@@ -2855,45 +3211,20 @@
           <w:bCs/>
           <w:u w:val="single"/>
         </w:rPr>
-        <w:t xml:space="preserve">Reward </w:t>
-      </w:r>
-      <w:r>
-        <w:rPr>
-          <w:rFonts w:ascii="Times New Roman" w:hAnsi="Times New Roman" w:cs="Times New Roman"/>
-          <w:b/>
-          <w:bCs/>
-        </w:rPr>
-        <w:t xml:space="preserve">– </w:t>
-      </w:r>
-      <w:r>
-        <w:rPr>
-          <w:rFonts w:ascii="Times New Roman" w:hAnsi="Times New Roman" w:cs="Times New Roman"/>
-        </w:rPr>
-        <w:t>A special pistol that is capable of shooting through multiple targets.</w:t>
-      </w:r>
-      <w:r>
-        <w:rPr>
-          <w:rFonts w:ascii="Times New Roman" w:hAnsi="Times New Roman" w:cs="Times New Roman"/>
-          <w:b/>
-          <w:bCs/>
-        </w:rPr>
-        <w:t xml:space="preserve"> </w:t>
-      </w:r>
-    </w:p>
-    <w:p>
-      <w:pPr>
-        <w:pStyle w:val="ListParagraph"/>
-        <w:ind w:left="1440"/>
-        <w:rPr>
-          <w:rFonts w:ascii="Times New Roman" w:hAnsi="Times New Roman" w:cs="Times New Roman"/>
-        </w:rPr>
-      </w:pPr>
-    </w:p>
-    <w:p>
-      <w:pPr>
-        <w:pStyle w:val="ListParagraph"/>
-        <w:numPr>
-          <w:ilvl w:val="0"/>
+        <w:t>How to trigger the Event</w:t>
+      </w:r>
+      <w:r>
+        <w:rPr>
+          <w:rFonts w:ascii="Times New Roman" w:hAnsi="Times New Roman" w:cs="Times New Roman"/>
+        </w:rPr>
+        <w:t xml:space="preserve">- Talk to the Arm’s dealer. </w:t>
+      </w:r>
+    </w:p>
+    <w:p>
+      <w:pPr>
+        <w:pStyle w:val="ListParagraph"/>
+        <w:numPr>
+          <w:ilvl w:val="1"/>
           <w:numId w:val="7"/>
         </w:numPr>
         <w:rPr>
@@ -2907,8 +3238,51 @@
           <w:bCs/>
           <w:u w:val="single"/>
         </w:rPr>
-        <w:t>Julian’s Contraption Side Quest:</w:t>
-      </w:r>
+        <w:t xml:space="preserve">Reward </w:t>
+      </w:r>
+      <w:r>
+        <w:rPr>
+          <w:rFonts w:ascii="Times New Roman" w:hAnsi="Times New Roman" w:cs="Times New Roman"/>
+          <w:b/>
+          <w:bCs/>
+        </w:rPr>
+        <w:t xml:space="preserve">– </w:t>
+      </w:r>
+      <w:r>
+        <w:rPr>
+          <w:rFonts w:ascii="Times New Roman" w:hAnsi="Times New Roman" w:cs="Times New Roman"/>
+        </w:rPr>
+        <w:t>A special pistol that is capable of shooting through multiple targets.</w:t>
+      </w:r>
+      <w:r>
+        <w:rPr>
+          <w:rFonts w:ascii="Times New Roman" w:hAnsi="Times New Roman" w:cs="Times New Roman"/>
+          <w:b/>
+          <w:bCs/>
+        </w:rPr>
+        <w:t xml:space="preserve"> </w:t>
+      </w:r>
+    </w:p>
+    <w:p>
+      <w:pPr>
+        <w:pStyle w:val="ListParagraph"/>
+        <w:ind w:left="1440"/>
+        <w:rPr>
+          <w:rFonts w:ascii="Times New Roman" w:hAnsi="Times New Roman" w:cs="Times New Roman"/>
+        </w:rPr>
+      </w:pPr>
+    </w:p>
+    <w:p>
+      <w:pPr>
+        <w:pStyle w:val="ListParagraph"/>
+        <w:numPr>
+          <w:ilvl w:val="0"/>
+          <w:numId w:val="7"/>
+        </w:numPr>
+        <w:rPr>
+          <w:rFonts w:ascii="Times New Roman" w:hAnsi="Times New Roman" w:cs="Times New Roman"/>
+        </w:rPr>
+      </w:pPr>
       <w:r>
         <w:rPr>
           <w:rFonts w:ascii="Times New Roman" w:hAnsi="Times New Roman" w:cs="Times New Roman"/>
@@ -2916,48 +3290,8 @@
           <w:bCs/>
           <w:u w:val="single"/>
         </w:rPr>
-        <w:t xml:space="preserve"> </w:t>
-      </w:r>
-      <w:r>
-        <w:rPr>
-          <w:rFonts w:ascii="Times New Roman" w:hAnsi="Times New Roman" w:cs="Times New Roman"/>
-          <w:b/>
-          <w:bCs/>
-        </w:rPr>
-        <w:t>Secure all of the parts needed to create Julian’s contraption:</w:t>
-      </w:r>
-      <w:r>
-        <w:rPr>
-          <w:rFonts w:ascii="Times New Roman" w:hAnsi="Times New Roman" w:cs="Times New Roman"/>
-        </w:rPr>
-        <w:t xml:space="preserve"> </w:t>
-      </w:r>
-      <w:r>
-        <w:rPr>
-          <w:rFonts w:ascii="Times New Roman" w:hAnsi="Times New Roman" w:cs="Times New Roman"/>
-          <w:b/>
-          <w:bCs/>
-        </w:rPr>
-        <w:t>A visual infrared sensor.</w:t>
-      </w:r>
-      <w:r>
-        <w:rPr>
-          <w:rFonts w:ascii="Times New Roman" w:hAnsi="Times New Roman" w:cs="Times New Roman"/>
-        </w:rPr>
-        <w:t xml:space="preserve"> You can complete the gooner pokemon battle and purchase a tablet screen from the computer shop to complete Julian’s contraption.</w:t>
-      </w:r>
-    </w:p>
-    <w:p>
-      <w:pPr>
-        <w:pStyle w:val="ListParagraph"/>
-        <w:numPr>
-          <w:ilvl w:val="1"/>
-          <w:numId w:val="7"/>
-        </w:numPr>
-        <w:rPr>
-          <w:rFonts w:ascii="Times New Roman" w:hAnsi="Times New Roman" w:cs="Times New Roman"/>
-        </w:rPr>
-      </w:pPr>
+        <w:t>Julian’s Contraption Side Quest:</w:t>
+      </w:r>
       <w:r>
         <w:rPr>
           <w:rFonts w:ascii="Times New Roman" w:hAnsi="Times New Roman" w:cs="Times New Roman"/>
@@ -2965,13 +3299,63 @@
           <w:bCs/>
           <w:u w:val="single"/>
         </w:rPr>
-        <w:t xml:space="preserve">How to trigger the Event: </w:t>
-      </w:r>
-      <w:r>
-        <w:rPr>
-          <w:rFonts w:ascii="Times New Roman" w:hAnsi="Times New Roman" w:cs="Times New Roman"/>
-        </w:rPr>
-        <w:t>Automatic</w:t>
+        <w:t xml:space="preserve"> </w:t>
+      </w:r>
+      <w:r>
+        <w:rPr>
+          <w:rFonts w:ascii="Times New Roman" w:hAnsi="Times New Roman" w:cs="Times New Roman"/>
+          <w:b/>
+          <w:bCs/>
+        </w:rPr>
+        <w:t>Secure all of the parts needed to create Julian’s contraption:</w:t>
+      </w:r>
+      <w:r>
+        <w:rPr>
+          <w:rFonts w:ascii="Times New Roman" w:hAnsi="Times New Roman" w:cs="Times New Roman"/>
+        </w:rPr>
+        <w:t xml:space="preserve"> </w:t>
+      </w:r>
+      <w:r>
+        <w:rPr>
+          <w:rFonts w:ascii="Times New Roman" w:hAnsi="Times New Roman" w:cs="Times New Roman"/>
+          <w:b/>
+          <w:bCs/>
+        </w:rPr>
+        <w:t>A visual infrared sensor.</w:t>
+      </w:r>
+      <w:r>
+        <w:rPr>
+          <w:rFonts w:ascii="Times New Roman" w:hAnsi="Times New Roman" w:cs="Times New Roman"/>
+        </w:rPr>
+        <w:t xml:space="preserve"> You can complete the </w:t>
+      </w:r>
+      <w:proofErr w:type="spellStart"/>
+      <w:r>
+        <w:rPr>
+          <w:rFonts w:ascii="Times New Roman" w:hAnsi="Times New Roman" w:cs="Times New Roman"/>
+        </w:rPr>
+        <w:t>gooner</w:t>
+      </w:r>
+      <w:proofErr w:type="spellEnd"/>
+      <w:r>
+        <w:rPr>
+          <w:rFonts w:ascii="Times New Roman" w:hAnsi="Times New Roman" w:cs="Times New Roman"/>
+        </w:rPr>
+        <w:t xml:space="preserve"> </w:t>
+      </w:r>
+      <w:proofErr w:type="spellStart"/>
+      <w:r>
+        <w:rPr>
+          <w:rFonts w:ascii="Times New Roman" w:hAnsi="Times New Roman" w:cs="Times New Roman"/>
+        </w:rPr>
+        <w:t>pokemon</w:t>
+      </w:r>
+      <w:proofErr w:type="spellEnd"/>
+      <w:r>
+        <w:rPr>
+          <w:rFonts w:ascii="Times New Roman" w:hAnsi="Times New Roman" w:cs="Times New Roman"/>
+        </w:rPr>
+        <w:t xml:space="preserve"> battle and purchase a tablet screen from the computer shop to complete Julian’s contraption.</w:t>
       </w:r>
     </w:p>
     <w:p>
@@ -2992,29 +3376,20 @@
           <w:bCs/>
           <w:u w:val="single"/>
         </w:rPr>
-        <w:t>Reward:</w:t>
-      </w:r>
-      <w:r>
-        <w:rPr>
-          <w:rFonts w:ascii="Times New Roman" w:hAnsi="Times New Roman" w:cs="Times New Roman"/>
-        </w:rPr>
-        <w:t xml:space="preserve"> RESPECT +1 from Julian, Visual Infrared Sensor Tool for Infiltration</w:t>
-      </w:r>
-    </w:p>
-    <w:p>
-      <w:pPr>
-        <w:pStyle w:val="ListParagraph"/>
-        <w:ind w:left="1440"/>
-        <w:rPr>
-          <w:rFonts w:ascii="Times New Roman" w:hAnsi="Times New Roman" w:cs="Times New Roman"/>
-        </w:rPr>
-      </w:pPr>
-    </w:p>
-    <w:p>
-      <w:pPr>
-        <w:pStyle w:val="ListParagraph"/>
-        <w:numPr>
-          <w:ilvl w:val="0"/>
+        <w:t xml:space="preserve">How to trigger the Event: </w:t>
+      </w:r>
+      <w:r>
+        <w:rPr>
+          <w:rFonts w:ascii="Times New Roman" w:hAnsi="Times New Roman" w:cs="Times New Roman"/>
+        </w:rPr>
+        <w:t>Automatic</w:t>
+      </w:r>
+    </w:p>
+    <w:p>
+      <w:pPr>
+        <w:pStyle w:val="ListParagraph"/>
+        <w:numPr>
+          <w:ilvl w:val="1"/>
           <w:numId w:val="7"/>
         </w:numPr>
         <w:rPr>
@@ -3028,8 +3403,35 @@
           <w:bCs/>
           <w:u w:val="single"/>
         </w:rPr>
-        <w:t>Refugee Center Women’s Safety</w:t>
-      </w:r>
+        <w:t>Reward:</w:t>
+      </w:r>
+      <w:r>
+        <w:rPr>
+          <w:rFonts w:ascii="Times New Roman" w:hAnsi="Times New Roman" w:cs="Times New Roman"/>
+        </w:rPr>
+        <w:t xml:space="preserve"> RESPECT +1 from Julian, Visual Infrared Sensor Tool for Infiltration</w:t>
+      </w:r>
+    </w:p>
+    <w:p>
+      <w:pPr>
+        <w:pStyle w:val="ListParagraph"/>
+        <w:ind w:left="1440"/>
+        <w:rPr>
+          <w:rFonts w:ascii="Times New Roman" w:hAnsi="Times New Roman" w:cs="Times New Roman"/>
+        </w:rPr>
+      </w:pPr>
+    </w:p>
+    <w:p>
+      <w:pPr>
+        <w:pStyle w:val="ListParagraph"/>
+        <w:numPr>
+          <w:ilvl w:val="0"/>
+          <w:numId w:val="7"/>
+        </w:numPr>
+        <w:rPr>
+          <w:rFonts w:ascii="Times New Roman" w:hAnsi="Times New Roman" w:cs="Times New Roman"/>
+        </w:rPr>
+      </w:pPr>
       <w:r>
         <w:rPr>
           <w:rFonts w:ascii="Times New Roman" w:hAnsi="Times New Roman" w:cs="Times New Roman"/>
@@ -3037,42 +3439,8 @@
           <w:bCs/>
           <w:u w:val="single"/>
         </w:rPr>
-        <w:t xml:space="preserve">: </w:t>
-      </w:r>
-      <w:r>
-        <w:rPr>
-          <w:rFonts w:ascii="Times New Roman" w:hAnsi="Times New Roman" w:cs="Times New Roman"/>
-          <w:b/>
-          <w:bCs/>
-        </w:rPr>
-        <w:t xml:space="preserve">Figure out who has been harassing the women of Birkdale </w:t>
-      </w:r>
-      <w:r>
-        <w:rPr>
-          <w:rFonts w:ascii="Times New Roman" w:hAnsi="Times New Roman" w:cs="Times New Roman"/>
-          <w:b/>
-          <w:bCs/>
-        </w:rPr>
-        <w:t xml:space="preserve">and expose them. </w:t>
-      </w:r>
-      <w:r>
-        <w:rPr>
-          <w:rFonts w:ascii="Times New Roman" w:hAnsi="Times New Roman" w:cs="Times New Roman"/>
-        </w:rPr>
-        <w:t>*Might not include this honestly. Kind of pointless and doesn’t have much to gain from this as the player.</w:t>
-      </w:r>
-    </w:p>
-    <w:p>
-      <w:pPr>
-        <w:pStyle w:val="ListParagraph"/>
-        <w:numPr>
-          <w:ilvl w:val="0"/>
-          <w:numId w:val="7"/>
-        </w:numPr>
-        <w:rPr>
-          <w:rFonts w:ascii="Times New Roman" w:hAnsi="Times New Roman" w:cs="Times New Roman"/>
-        </w:rPr>
-      </w:pPr>
+        <w:t>Refugee Center Women’s Safety</w:t>
+      </w:r>
       <w:r>
         <w:rPr>
           <w:rFonts w:ascii="Times New Roman" w:hAnsi="Times New Roman" w:cs="Times New Roman"/>
@@ -3080,7 +3448,7 @@
           <w:bCs/>
           <w:u w:val="single"/>
         </w:rPr>
-        <w:t xml:space="preserve">Hungry H.U.N.T.R Soldiers: </w:t>
+        <w:t xml:space="preserve">: </w:t>
       </w:r>
       <w:r>
         <w:rPr>
@@ -3088,20 +3456,28 @@
           <w:b/>
           <w:bCs/>
         </w:rPr>
-        <w:t xml:space="preserve">Secure food from the Tavern in order to feed the H.U.N.T.R soldiers outside of their headquarters to gain information. </w:t>
-      </w:r>
-      <w:r>
-        <w:rPr>
-          <w:rFonts w:ascii="Times New Roman" w:hAnsi="Times New Roman" w:cs="Times New Roman"/>
-        </w:rPr>
-        <w:t>The soldiers will give a bit of context as to why they are in the town, tell the player what they need to do in order to be part of the organization, and where they plan on moving next: Florida.</w:t>
-      </w:r>
-    </w:p>
-    <w:p>
-      <w:pPr>
-        <w:pStyle w:val="ListParagraph"/>
-        <w:numPr>
-          <w:ilvl w:val="1"/>
+        <w:t xml:space="preserve">Figure out who has been harassing the women of Birkdale </w:t>
+      </w:r>
+      <w:r>
+        <w:rPr>
+          <w:rFonts w:ascii="Times New Roman" w:hAnsi="Times New Roman" w:cs="Times New Roman"/>
+          <w:b/>
+          <w:bCs/>
+        </w:rPr>
+        <w:t xml:space="preserve">and expose them. </w:t>
+      </w:r>
+      <w:r>
+        <w:rPr>
+          <w:rFonts w:ascii="Times New Roman" w:hAnsi="Times New Roman" w:cs="Times New Roman"/>
+        </w:rPr>
+        <w:t>*Might not include this honestly. Kind of pointless and doesn’t have much to gain from this as the player.</w:t>
+      </w:r>
+    </w:p>
+    <w:p>
+      <w:pPr>
+        <w:pStyle w:val="ListParagraph"/>
+        <w:numPr>
+          <w:ilvl w:val="0"/>
           <w:numId w:val="7"/>
         </w:numPr>
         <w:rPr>
@@ -3115,13 +3491,21 @@
           <w:bCs/>
           <w:u w:val="single"/>
         </w:rPr>
-        <w:t>How to trigger the Event</w:t>
-      </w:r>
-      <w:r>
-        <w:rPr>
-          <w:rFonts w:ascii="Times New Roman" w:hAnsi="Times New Roman" w:cs="Times New Roman"/>
-        </w:rPr>
-        <w:t>: Speak to the guards and select the right options to convince them you want to join their organization.</w:t>
+        <w:t xml:space="preserve">Hungry H.U.N.T.R Soldiers: </w:t>
+      </w:r>
+      <w:r>
+        <w:rPr>
+          <w:rFonts w:ascii="Times New Roman" w:hAnsi="Times New Roman" w:cs="Times New Roman"/>
+          <w:b/>
+          <w:bCs/>
+        </w:rPr>
+        <w:t xml:space="preserve">Secure food from the Tavern in order to feed the H.U.N.T.R soldiers outside of their headquarters to gain information. </w:t>
+      </w:r>
+      <w:r>
+        <w:rPr>
+          <w:rFonts w:ascii="Times New Roman" w:hAnsi="Times New Roman" w:cs="Times New Roman"/>
+        </w:rPr>
+        <w:t>The soldiers will give a bit of context as to why they are in the town, tell the player what they need to do in order to be part of the organization, and where they plan on moving next: Florida.</w:t>
       </w:r>
     </w:p>
     <w:p>
@@ -3142,20 +3526,20 @@
           <w:bCs/>
           <w:u w:val="single"/>
         </w:rPr>
-        <w:t>Reward</w:t>
-      </w:r>
-      <w:r>
-        <w:rPr>
-          <w:rFonts w:ascii="Times New Roman" w:hAnsi="Times New Roman" w:cs="Times New Roman"/>
-        </w:rPr>
-        <w:t>: Information on H.U.N.T.R, Foreshadowing, new option of conversation with Lowen at next campsite.</w:t>
-      </w:r>
-    </w:p>
-    <w:p>
-      <w:pPr>
-        <w:pStyle w:val="ListParagraph"/>
-        <w:numPr>
-          <w:ilvl w:val="0"/>
+        <w:t>How to trigger the Event</w:t>
+      </w:r>
+      <w:r>
+        <w:rPr>
+          <w:rFonts w:ascii="Times New Roman" w:hAnsi="Times New Roman" w:cs="Times New Roman"/>
+        </w:rPr>
+        <w:t>: Speak to the guards and select the right options to convince them you want to join their organization.</w:t>
+      </w:r>
+    </w:p>
+    <w:p>
+      <w:pPr>
+        <w:pStyle w:val="ListParagraph"/>
+        <w:numPr>
+          <w:ilvl w:val="1"/>
           <w:numId w:val="7"/>
         </w:numPr>
         <w:rPr>
@@ -3169,34 +3553,20 @@
           <w:bCs/>
           <w:u w:val="single"/>
         </w:rPr>
-        <w:t xml:space="preserve">Lone Wolf Recruitment: </w:t>
-      </w:r>
-      <w:r>
-        <w:rPr>
-          <w:rFonts w:ascii="Times New Roman" w:hAnsi="Times New Roman" w:cs="Times New Roman"/>
-          <w:b/>
-          <w:bCs/>
-        </w:rPr>
-        <w:t xml:space="preserve">Secure uncooked steak from the Tavern in order to feed Wolf-like dog to gain its trust (Alistair Only). </w:t>
-      </w:r>
-      <w:r>
-        <w:rPr>
-          <w:rFonts w:ascii="Times New Roman" w:hAnsi="Times New Roman" w:cs="Times New Roman"/>
-        </w:rPr>
-        <w:t xml:space="preserve">The wolf-like dog will </w:t>
-      </w:r>
-      <w:r>
-        <w:rPr>
-          <w:rFonts w:ascii="Times New Roman" w:hAnsi="Times New Roman" w:cs="Times New Roman"/>
-        </w:rPr>
-        <w:t>only trust Alistair if he feeds him an uncooked steak that can be purchased from the Tavern.</w:t>
-      </w:r>
-    </w:p>
-    <w:p>
-      <w:pPr>
-        <w:pStyle w:val="ListParagraph"/>
-        <w:numPr>
-          <w:ilvl w:val="1"/>
+        <w:t>Reward</w:t>
+      </w:r>
+      <w:r>
+        <w:rPr>
+          <w:rFonts w:ascii="Times New Roman" w:hAnsi="Times New Roman" w:cs="Times New Roman"/>
+        </w:rPr>
+        <w:t>: Information on H.U.N.T.R, Foreshadowing, new option of conversation with Lowen at next campsite.</w:t>
+      </w:r>
+    </w:p>
+    <w:p>
+      <w:pPr>
+        <w:pStyle w:val="ListParagraph"/>
+        <w:numPr>
+          <w:ilvl w:val="0"/>
           <w:numId w:val="7"/>
         </w:numPr>
         <w:rPr>
@@ -3210,13 +3580,27 @@
           <w:bCs/>
           <w:u w:val="single"/>
         </w:rPr>
-        <w:t>How to trigger Event</w:t>
-      </w:r>
-      <w:r>
-        <w:rPr>
-          <w:rFonts w:ascii="Times New Roman" w:hAnsi="Times New Roman" w:cs="Times New Roman"/>
-        </w:rPr>
-        <w:t xml:space="preserve">: Interact with the wolf-like dog with Alistair. After using his abilities and petting the dog, he’ll see that the dog was injured and needs food. </w:t>
+        <w:t xml:space="preserve">Lone Wolf Recruitment: </w:t>
+      </w:r>
+      <w:r>
+        <w:rPr>
+          <w:rFonts w:ascii="Times New Roman" w:hAnsi="Times New Roman" w:cs="Times New Roman"/>
+          <w:b/>
+          <w:bCs/>
+        </w:rPr>
+        <w:t xml:space="preserve">Secure uncooked steak from the Tavern in order to feed Wolf-like dog to gain its trust (Alistair Only). </w:t>
+      </w:r>
+      <w:r>
+        <w:rPr>
+          <w:rFonts w:ascii="Times New Roman" w:hAnsi="Times New Roman" w:cs="Times New Roman"/>
+        </w:rPr>
+        <w:t xml:space="preserve">The wolf-like dog will </w:t>
+      </w:r>
+      <w:r>
+        <w:rPr>
+          <w:rFonts w:ascii="Times New Roman" w:hAnsi="Times New Roman" w:cs="Times New Roman"/>
+        </w:rPr>
+        <w:t>only trust Alistair if he feeds him an uncooked steak that can be purchased from the Tavern.</w:t>
       </w:r>
     </w:p>
     <w:p>
@@ -3237,416 +3621,462 @@
           <w:bCs/>
           <w:u w:val="single"/>
         </w:rPr>
-        <w:t>Reward</w:t>
-      </w:r>
-      <w:r>
-        <w:rPr>
-          <w:rFonts w:ascii="Times New Roman" w:hAnsi="Times New Roman" w:cs="Times New Roman"/>
-        </w:rPr>
-        <w:t>:</w:t>
-      </w:r>
-      <w:r>
-        <w:rPr>
-          <w:rFonts w:ascii="Times New Roman" w:hAnsi="Times New Roman" w:cs="Times New Roman"/>
-        </w:rPr>
-        <w:t xml:space="preserve"> New option of conversation with Alistair at the next campsite.</w:t>
-      </w:r>
-    </w:p>
-    <w:p>
-      <w:pPr>
-        <w:rPr>
-          <w:rFonts w:ascii="Times New Roman" w:hAnsi="Times New Roman" w:cs="Times New Roman"/>
-        </w:rPr>
-      </w:pPr>
-      <w:r>
-        <w:rPr>
-          <w:rFonts w:ascii="Times New Roman" w:hAnsi="Times New Roman" w:cs="Times New Roman"/>
-        </w:rPr>
-        <w:lastRenderedPageBreak/>
-        <w:t>---------------------------------------------------------------------------------------------------------------------</w:t>
-      </w:r>
-    </w:p>
-    <w:p>
-      <w:pPr>
-        <w:rPr>
-          <w:rFonts w:ascii="Times New Roman" w:hAnsi="Times New Roman" w:cs="Times New Roman"/>
-        </w:rPr>
-      </w:pPr>
-      <w:r>
-        <w:rPr>
-          <w:rFonts w:ascii="Times New Roman" w:hAnsi="Times New Roman" w:cs="Times New Roman"/>
-        </w:rPr>
-        <w:t xml:space="preserve">Alright, side quest and overall story for the level is completed. The only other thing I need to do is connect the towns story with the nuclear plant and Gaia’s Advocates overall mission. I know I said Ronan and Stefan worked together at the nuclear plant. I mean, does much else need to be done if the player follows the main route? If anything, I need to spend time trying to figure out the possible alternative routes. There was supposed to be </w:t>
-      </w:r>
-      <w:r>
-        <w:rPr>
-          <w:rFonts w:ascii="Times New Roman" w:hAnsi="Times New Roman" w:cs="Times New Roman"/>
-        </w:rPr>
-        <w:t>three routes</w:t>
-      </w:r>
-      <w:r>
-        <w:rPr>
-          <w:rFonts w:ascii="Times New Roman" w:hAnsi="Times New Roman" w:cs="Times New Roman"/>
-        </w:rPr>
-        <w:t xml:space="preserve"> where either the government wins, H.U.N.T.R wins, or the townspeople win</w:t>
-      </w:r>
-      <w:r>
-        <w:rPr>
-          <w:rFonts w:ascii="Times New Roman" w:hAnsi="Times New Roman" w:cs="Times New Roman"/>
-        </w:rPr>
-        <w:t>. I’ve done the townspeople route and ending. What do the alternate endings look like?</w:t>
-      </w:r>
-    </w:p>
-    <w:p>
-      <w:pPr>
-        <w:rPr>
-          <w:rFonts w:ascii="Times New Roman" w:hAnsi="Times New Roman" w:cs="Times New Roman"/>
-        </w:rPr>
-      </w:pPr>
-      <w:r>
-        <w:rPr>
-          <w:rFonts w:ascii="Times New Roman" w:hAnsi="Times New Roman" w:cs="Times New Roman"/>
-        </w:rPr>
-        <w:t xml:space="preserve">Man, this is going to be a lot of work…, but it’s fine. </w:t>
-      </w:r>
-    </w:p>
-    <w:p>
-      <w:pPr>
-        <w:rPr>
-          <w:rFonts w:ascii="Times New Roman" w:hAnsi="Times New Roman" w:cs="Times New Roman"/>
-        </w:rPr>
-      </w:pPr>
-      <w:r>
-        <w:rPr>
-          <w:rFonts w:ascii="Times New Roman" w:hAnsi="Times New Roman" w:cs="Times New Roman"/>
-        </w:rPr>
-        <w:t>To keep it simple, for now, let’s just say that when the player talks to either soldiers representing the opposing factions they can get them to admit to an attack happening and one of them will be attacking earlier than the other. They attacks are expected to occur within 3-5 days and the government are trying to attack in 5 days since they’re waiting for reinforcements and better weapons while H.U.N.T.R wants to attack in 3 days since they’ve been observing their opponents during their night attacks and are much more familiar with the territory having been in the area longer.</w:t>
-      </w:r>
-    </w:p>
-    <w:p>
-      <w:pPr>
-        <w:rPr>
-          <w:rFonts w:ascii="Times New Roman" w:hAnsi="Times New Roman" w:cs="Times New Roman"/>
-        </w:rPr>
-      </w:pPr>
-      <w:r>
-        <w:rPr>
-          <w:rFonts w:ascii="Times New Roman" w:hAnsi="Times New Roman" w:cs="Times New Roman"/>
-        </w:rPr>
-        <w:t xml:space="preserve">I think this works for now. Either way, Gaia’s Advocates will infiltrate during the chaos, but during the townspeople route Stefan and Ronan help get Gaia’s Advocates inside and help navigate them to where they need to be to install the filtration device. </w:t>
-      </w:r>
-    </w:p>
-    <w:p>
-      <w:pPr>
-        <w:rPr>
-          <w:rFonts w:ascii="Times New Roman" w:hAnsi="Times New Roman" w:cs="Times New Roman"/>
-        </w:rPr>
-      </w:pPr>
-      <w:r>
-        <w:rPr>
-          <w:rFonts w:ascii="Times New Roman" w:hAnsi="Times New Roman" w:cs="Times New Roman"/>
-        </w:rPr>
-        <w:t xml:space="preserve">I think that covers mostly everything. When I work on the script, I’ll obviously go in more detail with all of the sections and possibly get more ideas as I go on. </w:t>
-      </w:r>
-    </w:p>
-    <w:p>
-      <w:pPr>
-        <w:rPr>
-          <w:rFonts w:ascii="Times New Roman" w:hAnsi="Times New Roman" w:cs="Times New Roman"/>
-        </w:rPr>
-      </w:pPr>
-      <w:r>
-        <w:rPr>
-          <w:rFonts w:ascii="Times New Roman" w:hAnsi="Times New Roman" w:cs="Times New Roman"/>
-        </w:rPr>
-        <w:t>I think were done for now. Let’s get to work.</w:t>
-      </w:r>
-    </w:p>
-    <w:p>
-      <w:pPr>
-        <w:rPr>
-          <w:rFonts w:ascii="Times New Roman" w:hAnsi="Times New Roman" w:cs="Times New Roman"/>
-        </w:rPr>
-      </w:pPr>
-      <w:r>
-        <w:rPr>
-          <w:rFonts w:ascii="Times New Roman" w:hAnsi="Times New Roman" w:cs="Times New Roman"/>
-        </w:rPr>
-        <w:t>Oh! Gaia’s Advocates and their reactions to all of this information. Going to the Tavern you’ll be able to speak to the members about what you lear</w:t>
-      </w:r>
-      <w:r>
-        <w:rPr>
-          <w:rFonts w:ascii="Times New Roman" w:hAnsi="Times New Roman" w:cs="Times New Roman"/>
-        </w:rPr>
-        <w:t>n throughout the days. Lowen and Alistair will be the main ones to talk to about this. Camille will be more focused on the awkwardness with being in the limelight and Julian will be bothered by the noise in the Tavern and will debate on staying in their room or tagging along with the player just to avoid it. Once interacting with the young man with computer parts or finding the computer part store, he’ll be focused on leave to met again for his part and/or going to the store to see what’s there again.</w:t>
-      </w:r>
-      <w:r>
-        <w:rPr>
-          <w:rFonts w:ascii="Times New Roman" w:hAnsi="Times New Roman" w:cs="Times New Roman"/>
-        </w:rPr>
-        <w:t xml:space="preserve"> </w:t>
-      </w:r>
-    </w:p>
-    <w:p>
-      <w:pPr>
-        <w:rPr>
-          <w:rFonts w:ascii="Times New Roman" w:hAnsi="Times New Roman" w:cs="Times New Roman"/>
-        </w:rPr>
-      </w:pPr>
-      <w:r>
-        <w:rPr>
-          <w:rFonts w:ascii="Times New Roman" w:hAnsi="Times New Roman" w:cs="Times New Roman"/>
-        </w:rPr>
-        <w:t>---------------------------------------------------------------------------------------------------------------------</w:t>
-      </w:r>
-    </w:p>
-    <w:p>
-      <w:pPr>
-        <w:jc w:val="center"/>
+        <w:t>How to trigger Event</w:t>
+      </w:r>
+      <w:r>
+        <w:rPr>
+          <w:rFonts w:ascii="Times New Roman" w:hAnsi="Times New Roman" w:cs="Times New Roman"/>
+        </w:rPr>
+        <w:t xml:space="preserve">: Interact with the wolf-like dog with Alistair. After using his abilities and petting the dog, he’ll see that the dog was injured and needs food. </w:t>
+      </w:r>
+    </w:p>
+    <w:p>
+      <w:pPr>
+        <w:pStyle w:val="ListParagraph"/>
+        <w:numPr>
+          <w:ilvl w:val="1"/>
+          <w:numId w:val="7"/>
+        </w:numPr>
+        <w:rPr>
+          <w:rFonts w:ascii="Times New Roman" w:hAnsi="Times New Roman" w:cs="Times New Roman"/>
+        </w:rPr>
+      </w:pPr>
+      <w:r>
         <w:rPr>
           <w:rFonts w:ascii="Times New Roman" w:hAnsi="Times New Roman" w:cs="Times New Roman"/>
           <w:b/>
           <w:bCs/>
           <w:u w:val="single"/>
         </w:rPr>
-      </w:pPr>
-      <w:r>
+        <w:t>Reward</w:t>
+      </w:r>
+      <w:r>
+        <w:rPr>
+          <w:rFonts w:ascii="Times New Roman" w:hAnsi="Times New Roman" w:cs="Times New Roman"/>
+        </w:rPr>
+        <w:t>:</w:t>
+      </w:r>
+      <w:r>
+        <w:rPr>
+          <w:rFonts w:ascii="Times New Roman" w:hAnsi="Times New Roman" w:cs="Times New Roman"/>
+        </w:rPr>
+        <w:t xml:space="preserve"> New option of conversation with Alistair at the next campsite.</w:t>
+      </w:r>
+    </w:p>
+    <w:p>
+      <w:pPr>
+        <w:rPr>
+          <w:rFonts w:ascii="Times New Roman" w:hAnsi="Times New Roman" w:cs="Times New Roman"/>
+        </w:rPr>
+      </w:pPr>
+      <w:r>
+        <w:rPr>
+          <w:rFonts w:ascii="Times New Roman" w:hAnsi="Times New Roman" w:cs="Times New Roman"/>
+        </w:rPr>
+        <w:lastRenderedPageBreak/>
+        <w:t>---------------------------------------------------------------------------------------------------------------------</w:t>
+      </w:r>
+    </w:p>
+    <w:p>
+      <w:pPr>
+        <w:rPr>
+          <w:rFonts w:ascii="Times New Roman" w:hAnsi="Times New Roman" w:cs="Times New Roman"/>
+        </w:rPr>
+      </w:pPr>
+      <w:r>
+        <w:rPr>
+          <w:rFonts w:ascii="Times New Roman" w:hAnsi="Times New Roman" w:cs="Times New Roman"/>
+        </w:rPr>
+        <w:t xml:space="preserve">Alright, side quest and overall story for the level is completed. The only other thing I need to do is connect the towns story with the nuclear plant and Gaia’s Advocates overall mission. I know I said Ronan and Stefan worked together at the nuclear plant. I mean, does much else need to be done if the player follows the main route? If anything, I need to spend time trying to figure out the possible alternative routes. There was supposed to be </w:t>
+      </w:r>
+      <w:r>
+        <w:rPr>
+          <w:rFonts w:ascii="Times New Roman" w:hAnsi="Times New Roman" w:cs="Times New Roman"/>
+        </w:rPr>
+        <w:t>three routes</w:t>
+      </w:r>
+      <w:r>
+        <w:rPr>
+          <w:rFonts w:ascii="Times New Roman" w:hAnsi="Times New Roman" w:cs="Times New Roman"/>
+        </w:rPr>
+        <w:t xml:space="preserve"> where either the government wins, H.U.N.T.R wins, or the townspeople win</w:t>
+      </w:r>
+      <w:r>
+        <w:rPr>
+          <w:rFonts w:ascii="Times New Roman" w:hAnsi="Times New Roman" w:cs="Times New Roman"/>
+        </w:rPr>
+        <w:t>. I’ve done the townspeople route and ending. What do the alternate endings look like?</w:t>
+      </w:r>
+    </w:p>
+    <w:p>
+      <w:pPr>
+        <w:rPr>
+          <w:rFonts w:ascii="Times New Roman" w:hAnsi="Times New Roman" w:cs="Times New Roman"/>
+        </w:rPr>
+      </w:pPr>
+      <w:r>
+        <w:rPr>
+          <w:rFonts w:ascii="Times New Roman" w:hAnsi="Times New Roman" w:cs="Times New Roman"/>
+        </w:rPr>
+        <w:t xml:space="preserve">Man, this is going to be a lot of work…, but it’s fine. </w:t>
+      </w:r>
+    </w:p>
+    <w:p>
+      <w:pPr>
+        <w:rPr>
+          <w:rFonts w:ascii="Times New Roman" w:hAnsi="Times New Roman" w:cs="Times New Roman"/>
+        </w:rPr>
+      </w:pPr>
+      <w:r>
+        <w:rPr>
+          <w:rFonts w:ascii="Times New Roman" w:hAnsi="Times New Roman" w:cs="Times New Roman"/>
+        </w:rPr>
+        <w:t xml:space="preserve">To keep it simple, for now, let’s just say that when the player talks to </w:t>
+      </w:r>
+      <w:proofErr w:type="gramStart"/>
+      <w:r>
+        <w:rPr>
+          <w:rFonts w:ascii="Times New Roman" w:hAnsi="Times New Roman" w:cs="Times New Roman"/>
+        </w:rPr>
+        <w:t>either soldiers</w:t>
+      </w:r>
+      <w:proofErr w:type="gramEnd"/>
+      <w:r>
+        <w:rPr>
+          <w:rFonts w:ascii="Times New Roman" w:hAnsi="Times New Roman" w:cs="Times New Roman"/>
+        </w:rPr>
+        <w:t xml:space="preserve"> representing the opposing factions they can get them to admit to an attack happening and one of them will be attacking earlier than the other. They attacks are expected to occur within 3-5 days and the government are trying to attack in 5 days since they’re waiting for reinforcements and better weapons while H.U.N.T.R wants to attack in 3 days since they’ve been observing their opponents during their night attacks and are much more familiar with the territory having been in the area longer.</w:t>
+      </w:r>
+    </w:p>
+    <w:p>
+      <w:pPr>
+        <w:rPr>
+          <w:rFonts w:ascii="Times New Roman" w:hAnsi="Times New Roman" w:cs="Times New Roman"/>
+        </w:rPr>
+      </w:pPr>
+      <w:r>
+        <w:rPr>
+          <w:rFonts w:ascii="Times New Roman" w:hAnsi="Times New Roman" w:cs="Times New Roman"/>
+        </w:rPr>
+        <w:t xml:space="preserve">I think this works for now. Either way, Gaia’s Advocates will infiltrate during the chaos, but during the townspeople route Stefan and Ronan help get Gaia’s Advocates inside and help navigate them to where they need to be to install the filtration device. </w:t>
+      </w:r>
+    </w:p>
+    <w:p>
+      <w:pPr>
+        <w:rPr>
+          <w:rFonts w:ascii="Times New Roman" w:hAnsi="Times New Roman" w:cs="Times New Roman"/>
+        </w:rPr>
+      </w:pPr>
+      <w:r>
+        <w:rPr>
+          <w:rFonts w:ascii="Times New Roman" w:hAnsi="Times New Roman" w:cs="Times New Roman"/>
+        </w:rPr>
+        <w:t xml:space="preserve">I think that covers mostly everything. When I work on the script, I’ll obviously go in more detail with all of the sections and possibly get more ideas as I go on. </w:t>
+      </w:r>
+    </w:p>
+    <w:p>
+      <w:pPr>
+        <w:rPr>
+          <w:rFonts w:ascii="Times New Roman" w:hAnsi="Times New Roman" w:cs="Times New Roman"/>
+        </w:rPr>
+      </w:pPr>
+      <w:r>
+        <w:rPr>
+          <w:rFonts w:ascii="Times New Roman" w:hAnsi="Times New Roman" w:cs="Times New Roman"/>
+        </w:rPr>
+        <w:t>I think were done for now. Let’s get to work.</w:t>
+      </w:r>
+    </w:p>
+    <w:p>
+      <w:pPr>
+        <w:rPr>
+          <w:rFonts w:ascii="Times New Roman" w:hAnsi="Times New Roman" w:cs="Times New Roman"/>
+        </w:rPr>
+      </w:pPr>
+      <w:r>
+        <w:rPr>
+          <w:rFonts w:ascii="Times New Roman" w:hAnsi="Times New Roman" w:cs="Times New Roman"/>
+        </w:rPr>
+        <w:t>Oh! Gaia’s Advocates and their reactions to all of this information. Going to the Tavern you’ll be able to speak to the members about what you lear</w:t>
+      </w:r>
+      <w:r>
+        <w:rPr>
+          <w:rFonts w:ascii="Times New Roman" w:hAnsi="Times New Roman" w:cs="Times New Roman"/>
+        </w:rPr>
+        <w:t xml:space="preserve">n throughout the days. Lowen and Alistair will be the main ones to talk to about this. Camille will be more focused on the awkwardness with being in the limelight and Julian will be bothered by the noise in the Tavern and will debate on staying in their room or tagging along with the player just to avoid it. Once interacting with the young man with computer parts or finding the computer part store, he’ll be focused on leave to </w:t>
+      </w:r>
+      <w:proofErr w:type="spellStart"/>
+      <w:r>
+        <w:rPr>
+          <w:rFonts w:ascii="Times New Roman" w:hAnsi="Times New Roman" w:cs="Times New Roman"/>
+        </w:rPr>
+        <w:t>met</w:t>
+      </w:r>
+      <w:proofErr w:type="spellEnd"/>
+      <w:r>
+        <w:rPr>
+          <w:rFonts w:ascii="Times New Roman" w:hAnsi="Times New Roman" w:cs="Times New Roman"/>
+        </w:rPr>
+        <w:t xml:space="preserve"> again for his part and/or going to the store to see what’s there again.</w:t>
+      </w:r>
+      <w:r>
+        <w:rPr>
+          <w:rFonts w:ascii="Times New Roman" w:hAnsi="Times New Roman" w:cs="Times New Roman"/>
+        </w:rPr>
+        <w:t xml:space="preserve"> </w:t>
+      </w:r>
+    </w:p>
+    <w:p>
+      <w:pPr>
+        <w:rPr>
+          <w:rFonts w:ascii="Times New Roman" w:hAnsi="Times New Roman" w:cs="Times New Roman"/>
+        </w:rPr>
+      </w:pPr>
+      <w:r>
+        <w:rPr>
+          <w:rFonts w:ascii="Times New Roman" w:hAnsi="Times New Roman" w:cs="Times New Roman"/>
+        </w:rPr>
+        <w:t>---------------------------------------------------------------------------------------------------------------------</w:t>
+      </w:r>
+    </w:p>
+    <w:p>
+      <w:pPr>
+        <w:jc w:val="center"/>
         <w:rPr>
           <w:rFonts w:ascii="Times New Roman" w:hAnsi="Times New Roman" w:cs="Times New Roman"/>
           <w:b/>
           <w:bCs/>
           <w:u w:val="single"/>
         </w:rPr>
-        <w:t>Gaia’s Advocates and the McGuire Situation</w:t>
-      </w:r>
-    </w:p>
-    <w:p>
-      <w:pPr>
-        <w:rPr>
-          <w:rFonts w:ascii="Times New Roman" w:hAnsi="Times New Roman" w:cs="Times New Roman"/>
-        </w:rPr>
-      </w:pPr>
-      <w:r>
-        <w:rPr>
-          <w:rFonts w:ascii="Times New Roman" w:hAnsi="Times New Roman" w:cs="Times New Roman"/>
-        </w:rPr>
-        <w:t xml:space="preserve">I might separate things and information based on the day, but I don’t want to give myself even more work to do when I haven’t even started yet. What I’ll do, for now, is section ideas of reactions based on each of the characters with multiple levels that can deepened based on the stages of the main quest they are on and some of the side quest completed. That, and an overall </w:t>
-      </w:r>
-      <w:r>
-        <w:rPr>
-          <w:rFonts w:ascii="Times New Roman" w:hAnsi="Times New Roman" w:cs="Times New Roman"/>
-        </w:rPr>
-        <w:lastRenderedPageBreak/>
-        <w:t>opinion established based on the intro scene. I do want a segment of Lowen being drunk and revealing some information about H.U.N.T.R that he knows and leave clues as to why he can’t go to Hunter’s Pointe with the player. This will be a day two event.</w:t>
-      </w:r>
-    </w:p>
-    <w:p>
-      <w:pPr>
-        <w:jc w:val="center"/>
+      </w:pPr>
+      <w:r>
         <w:rPr>
           <w:rFonts w:ascii="Times New Roman" w:hAnsi="Times New Roman" w:cs="Times New Roman"/>
           <w:b/>
           <w:bCs/>
           <w:u w:val="single"/>
         </w:rPr>
-      </w:pPr>
-      <w:r>
+        <w:t>Gaia’s Advocates and the McGuire Situation</w:t>
+      </w:r>
+    </w:p>
+    <w:p>
+      <w:pPr>
+        <w:rPr>
+          <w:rFonts w:ascii="Times New Roman" w:hAnsi="Times New Roman" w:cs="Times New Roman"/>
+        </w:rPr>
+      </w:pPr>
+      <w:r>
+        <w:rPr>
+          <w:rFonts w:ascii="Times New Roman" w:hAnsi="Times New Roman" w:cs="Times New Roman"/>
+        </w:rPr>
+        <w:t xml:space="preserve">I might separate things and information based on the day, but I don’t want to give myself even more work to do when I haven’t even started yet. What I’ll do, for now, is section ideas of reactions based on each of the characters with multiple levels that can deepened based on the stages of the main quest they are on and some of the side quest completed. That, and an overall </w:t>
+      </w:r>
+      <w:r>
+        <w:rPr>
+          <w:rFonts w:ascii="Times New Roman" w:hAnsi="Times New Roman" w:cs="Times New Roman"/>
+        </w:rPr>
+        <w:lastRenderedPageBreak/>
+        <w:t>opinion established based on the intro scene. I do want a segment of Lowen being drunk and revealing some information about H.U.N.T.R that he knows and leave clues as to why he can’t go to Hunter’s Pointe with the player. This will be a day two event.</w:t>
+      </w:r>
+    </w:p>
+    <w:p>
+      <w:pPr>
+        <w:jc w:val="center"/>
         <w:rPr>
           <w:rFonts w:ascii="Times New Roman" w:hAnsi="Times New Roman" w:cs="Times New Roman"/>
           <w:b/>
           <w:bCs/>
           <w:u w:val="single"/>
         </w:rPr>
-        <w:t>Alistair</w:t>
-      </w:r>
-    </w:p>
-    <w:p>
-      <w:pPr>
-        <w:pStyle w:val="ListParagraph"/>
-        <w:numPr>
-          <w:ilvl w:val="0"/>
-          <w:numId w:val="8"/>
-        </w:numPr>
-        <w:rPr>
-          <w:rFonts w:ascii="Times New Roman" w:hAnsi="Times New Roman" w:cs="Times New Roman"/>
-        </w:rPr>
-      </w:pPr>
-      <w:r>
-        <w:rPr>
-          <w:rFonts w:ascii="Times New Roman" w:hAnsi="Times New Roman" w:cs="Times New Roman"/>
-        </w:rPr>
-        <w:t xml:space="preserve">McGuire Situation: </w:t>
-      </w:r>
-      <w:r>
-        <w:rPr>
-          <w:rFonts w:ascii="Times New Roman" w:hAnsi="Times New Roman" w:cs="Times New Roman"/>
-        </w:rPr>
-        <w:t xml:space="preserve">He doesn’t think that getting involved with the town’s affairs is worthwhile. The rowdiness of the people </w:t>
-      </w:r>
-      <w:r>
-        <w:rPr>
-          <w:rFonts w:ascii="Times New Roman" w:hAnsi="Times New Roman" w:cs="Times New Roman"/>
-        </w:rPr>
-        <w:t>shows</w:t>
-      </w:r>
-      <w:r>
-        <w:rPr>
-          <w:rFonts w:ascii="Times New Roman" w:hAnsi="Times New Roman" w:cs="Times New Roman"/>
-        </w:rPr>
-        <w:t xml:space="preserve"> a heightened level of instability that can’t be relied upon and considering that they’re in a Tavern most of the people will be drunk. In regards to the other sides of the town, all that matters is trying to get information about the nuclear plant and if the government and H.U.N.T.R factions will make it difficult to complete their mission. Anything else is excess they don’t need.</w:t>
-      </w:r>
-      <w:r>
-        <w:rPr>
-          <w:rFonts w:ascii="Times New Roman" w:hAnsi="Times New Roman" w:cs="Times New Roman"/>
-        </w:rPr>
-        <w:t xml:space="preserve"> After the arm-wrestling situation Alistair expresses that he doesn’t approve of the player distracting the team from what’s important with childish games that test strength. Just because Camille won, doesn’t prove or help anything in regards to their overall mission.</w:t>
-      </w:r>
-    </w:p>
-    <w:p>
-      <w:pPr>
-        <w:pStyle w:val="ListParagraph"/>
-        <w:rPr>
-          <w:rFonts w:ascii="Times New Roman" w:hAnsi="Times New Roman" w:cs="Times New Roman"/>
-        </w:rPr>
-      </w:pPr>
-    </w:p>
-    <w:p>
-      <w:pPr>
-        <w:pStyle w:val="ListParagraph"/>
-        <w:numPr>
-          <w:ilvl w:val="0"/>
-          <w:numId w:val="8"/>
-        </w:numPr>
-        <w:rPr>
-          <w:rFonts w:ascii="Times New Roman" w:hAnsi="Times New Roman" w:cs="Times New Roman"/>
-        </w:rPr>
-      </w:pPr>
-      <w:r>
-        <w:rPr>
-          <w:rFonts w:ascii="Times New Roman" w:hAnsi="Times New Roman" w:cs="Times New Roman"/>
-        </w:rPr>
-        <w:t xml:space="preserve">Side Quest: </w:t>
-      </w:r>
-      <w:r>
-        <w:rPr>
-          <w:rFonts w:ascii="Times New Roman" w:hAnsi="Times New Roman" w:cs="Times New Roman"/>
-        </w:rPr>
-        <w:t xml:space="preserve">Will berate you for bringing up anything that doesn’t deal with Gaia’s Advocates overall mission. The only side quest that he has interest in will be with the Dog that only he can feed. He’ll give insight on what the dog might want and that it’s interesting to see it remain stability despite the clear rapid cell growth its undergone. He’ll express interest in possibly keeping the dog if it were really possible. There is a sense of sentimentality in Alistair’s eyes seeing the dog. When the situation with Stefan and Ronan gets explained to </w:t>
-      </w:r>
-      <w:r>
-        <w:rPr>
-          <w:rFonts w:ascii="Times New Roman" w:hAnsi="Times New Roman" w:cs="Times New Roman"/>
-        </w:rPr>
-        <w:t>Alistair,</w:t>
-      </w:r>
-      <w:r>
-        <w:rPr>
-          <w:rFonts w:ascii="Times New Roman" w:hAnsi="Times New Roman" w:cs="Times New Roman"/>
-        </w:rPr>
-        <w:t xml:space="preserve"> he’s agitated at the concept of allowing an organization like H.UN.T. R to get involved for something so selfish, but stops himself from commenting more. </w:t>
-      </w:r>
-      <w:r>
-        <w:rPr>
-          <w:rFonts w:ascii="Times New Roman" w:hAnsi="Times New Roman" w:cs="Times New Roman"/>
-        </w:rPr>
-        <w:t>He predicts that H.U.N.T.R will attack first, it’ll be a bloodbath, and recommends that they complete their mission before such a battle occurs. The player will argue that abandoning the people to fend for themselves and help goes against the idea of what Gaia’s Advocates stands for. This angers Alistair to yell at the player what do they know about what Gaia stands for. This causes the Tavern to quiet down before resuming as normal.</w:t>
-      </w:r>
-    </w:p>
-    <w:p>
-      <w:pPr>
-        <w:pStyle w:val="ListParagraph"/>
-        <w:rPr>
-          <w:rFonts w:ascii="Times New Roman" w:hAnsi="Times New Roman" w:cs="Times New Roman"/>
-        </w:rPr>
-      </w:pPr>
-    </w:p>
-    <w:p>
-      <w:pPr>
-        <w:pStyle w:val="ListParagraph"/>
-        <w:rPr>
-          <w:rFonts w:ascii="Times New Roman" w:hAnsi="Times New Roman" w:cs="Times New Roman"/>
-        </w:rPr>
-      </w:pPr>
-    </w:p>
-    <w:p>
-      <w:pPr>
-        <w:pStyle w:val="ListParagraph"/>
-        <w:numPr>
-          <w:ilvl w:val="0"/>
-          <w:numId w:val="8"/>
-        </w:numPr>
-        <w:rPr>
-          <w:rFonts w:ascii="Times New Roman" w:hAnsi="Times New Roman" w:cs="Times New Roman"/>
-        </w:rPr>
-      </w:pPr>
-      <w:r>
-        <w:rPr>
-          <w:rFonts w:ascii="Times New Roman" w:hAnsi="Times New Roman" w:cs="Times New Roman"/>
-        </w:rPr>
-        <w:t>Personal Conversation:</w:t>
-      </w:r>
-      <w:r>
-        <w:rPr>
-          <w:rFonts w:ascii="Times New Roman" w:hAnsi="Times New Roman" w:cs="Times New Roman"/>
-        </w:rPr>
-        <w:t xml:space="preserve"> Alistair can’t concentrate in order to use his abilities. The player isn’t helping by disturbing him and urges them to ensure that none of the others drink since they are working and not on vacation. Everyone needs to be ready in the event of anything occurring. If the feeding dog side quest is complete the player can ask Alistair why he would bother feeding the dog since it doesn’t have anything to do with their mission. Alistair is hesitant, but holds his chest and says he momentarily entertained a memory, a bit of nostalgia, and for the player to forget they ever saw that or he’ll make sure they forget it while lifting his hand using his abilities.</w:t>
-      </w:r>
-    </w:p>
-    <w:p>
-      <w:pPr>
-        <w:pStyle w:val="ListParagraph"/>
-        <w:rPr>
-          <w:rFonts w:ascii="Times New Roman" w:hAnsi="Times New Roman" w:cs="Times New Roman"/>
-        </w:rPr>
-      </w:pPr>
-    </w:p>
-    <w:p>
-      <w:pPr>
-        <w:pStyle w:val="ListParagraph"/>
-        <w:numPr>
-          <w:ilvl w:val="0"/>
-          <w:numId w:val="8"/>
-        </w:numPr>
-        <w:rPr>
-          <w:rFonts w:ascii="Times New Roman" w:hAnsi="Times New Roman" w:cs="Times New Roman"/>
-        </w:rPr>
-      </w:pPr>
-      <w:r>
-        <w:rPr>
-          <w:rFonts w:ascii="Times New Roman" w:hAnsi="Times New Roman" w:cs="Times New Roman"/>
-        </w:rPr>
-        <w:lastRenderedPageBreak/>
-        <w:t>Multi Day Event: None at this time</w:t>
-      </w:r>
-    </w:p>
-    <w:p>
-      <w:pPr>
-        <w:ind w:left="360"/>
-        <w:rPr>
-          <w:rFonts w:ascii="Times New Roman" w:hAnsi="Times New Roman" w:cs="Times New Roman"/>
-        </w:rPr>
-      </w:pPr>
-    </w:p>
-    <w:p>
-      <w:pPr>
-        <w:ind w:left="360"/>
-        <w:jc w:val="center"/>
+      </w:pPr>
+      <w:r>
         <w:rPr>
           <w:rFonts w:ascii="Times New Roman" w:hAnsi="Times New Roman" w:cs="Times New Roman"/>
           <w:b/>
           <w:bCs/>
           <w:u w:val="single"/>
         </w:rPr>
-      </w:pPr>
-      <w:r>
+        <w:t>Alistair</w:t>
+      </w:r>
+    </w:p>
+    <w:p>
+      <w:pPr>
+        <w:pStyle w:val="ListParagraph"/>
+        <w:numPr>
+          <w:ilvl w:val="0"/>
+          <w:numId w:val="8"/>
+        </w:numPr>
+        <w:rPr>
+          <w:rFonts w:ascii="Times New Roman" w:hAnsi="Times New Roman" w:cs="Times New Roman"/>
+        </w:rPr>
+      </w:pPr>
+      <w:r>
+        <w:rPr>
+          <w:rFonts w:ascii="Times New Roman" w:hAnsi="Times New Roman" w:cs="Times New Roman"/>
+        </w:rPr>
+        <w:t xml:space="preserve">McGuire Situation: </w:t>
+      </w:r>
+      <w:r>
+        <w:rPr>
+          <w:rFonts w:ascii="Times New Roman" w:hAnsi="Times New Roman" w:cs="Times New Roman"/>
+        </w:rPr>
+        <w:t xml:space="preserve">He doesn’t think that getting involved with the town’s affairs is worthwhile. The rowdiness of the people </w:t>
+      </w:r>
+      <w:r>
+        <w:rPr>
+          <w:rFonts w:ascii="Times New Roman" w:hAnsi="Times New Roman" w:cs="Times New Roman"/>
+        </w:rPr>
+        <w:t>shows</w:t>
+      </w:r>
+      <w:r>
+        <w:rPr>
+          <w:rFonts w:ascii="Times New Roman" w:hAnsi="Times New Roman" w:cs="Times New Roman"/>
+        </w:rPr>
+        <w:t xml:space="preserve"> a heightened level of instability that can’t be relied upon and considering that they’re in a Tavern most of the people will be drunk. In regards to the other sides of the town, all that matters is trying to get information about the nuclear plant and if the government and H.U.N.T.R factions will make it difficult to complete their mission. Anything else is excess they don’t need.</w:t>
+      </w:r>
+      <w:r>
+        <w:rPr>
+          <w:rFonts w:ascii="Times New Roman" w:hAnsi="Times New Roman" w:cs="Times New Roman"/>
+        </w:rPr>
+        <w:t xml:space="preserve"> After the arm-wrestling situation Alistair expresses that he doesn’t approve of the player distracting the team from what’s important with childish games that test strength. Just because Camille won, doesn’t prove or help anything in regards to their overall mission.</w:t>
+      </w:r>
+    </w:p>
+    <w:p>
+      <w:pPr>
+        <w:pStyle w:val="ListParagraph"/>
+        <w:rPr>
+          <w:rFonts w:ascii="Times New Roman" w:hAnsi="Times New Roman" w:cs="Times New Roman"/>
+        </w:rPr>
+      </w:pPr>
+    </w:p>
+    <w:p>
+      <w:pPr>
+        <w:pStyle w:val="ListParagraph"/>
+        <w:numPr>
+          <w:ilvl w:val="0"/>
+          <w:numId w:val="8"/>
+        </w:numPr>
+        <w:rPr>
+          <w:rFonts w:ascii="Times New Roman" w:hAnsi="Times New Roman" w:cs="Times New Roman"/>
+        </w:rPr>
+      </w:pPr>
+      <w:r>
+        <w:rPr>
+          <w:rFonts w:ascii="Times New Roman" w:hAnsi="Times New Roman" w:cs="Times New Roman"/>
+        </w:rPr>
+        <w:t xml:space="preserve">Side Quest: </w:t>
+      </w:r>
+      <w:r>
+        <w:rPr>
+          <w:rFonts w:ascii="Times New Roman" w:hAnsi="Times New Roman" w:cs="Times New Roman"/>
+        </w:rPr>
+        <w:t xml:space="preserve">Will berate you for bringing up anything that doesn’t deal with Gaia’s Advocates overall mission. The only side quest that he has interest in will be with the Dog that only he can feed. He’ll give insight on what the dog might want and that it’s interesting to see it remain stability despite the clear rapid cell growth its undergone. He’ll express interest in possibly keeping the dog if it were really possible. There is a sense of sentimentality in Alistair’s eyes seeing the dog. When the situation with Stefan and Ronan gets explained to </w:t>
+      </w:r>
+      <w:r>
+        <w:rPr>
+          <w:rFonts w:ascii="Times New Roman" w:hAnsi="Times New Roman" w:cs="Times New Roman"/>
+        </w:rPr>
+        <w:t>Alistair,</w:t>
+      </w:r>
+      <w:r>
+        <w:rPr>
+          <w:rFonts w:ascii="Times New Roman" w:hAnsi="Times New Roman" w:cs="Times New Roman"/>
+        </w:rPr>
+        <w:t xml:space="preserve"> he’s agitated at the concept of allowing an organization like H.UN.T. R to get involved for something so selfish, but stops himself from commenting more. </w:t>
+      </w:r>
+      <w:r>
+        <w:rPr>
+          <w:rFonts w:ascii="Times New Roman" w:hAnsi="Times New Roman" w:cs="Times New Roman"/>
+        </w:rPr>
+        <w:t>He predicts that H.U.N.T.R will attack first, it’ll be a bloodbath, and recommends that they complete their mission before such a battle occurs. The player will argue that abandoning the people to fend for themselves and help goes against the idea of what Gaia’s Advocates stands for. This angers Alistair to yell at the player what do they know about what Gaia stands for. This causes the Tavern to quiet down before resuming as normal.</w:t>
+      </w:r>
+    </w:p>
+    <w:p>
+      <w:pPr>
+        <w:pStyle w:val="ListParagraph"/>
+        <w:rPr>
+          <w:rFonts w:ascii="Times New Roman" w:hAnsi="Times New Roman" w:cs="Times New Roman"/>
+        </w:rPr>
+      </w:pPr>
+    </w:p>
+    <w:p>
+      <w:pPr>
+        <w:pStyle w:val="ListParagraph"/>
+        <w:rPr>
+          <w:rFonts w:ascii="Times New Roman" w:hAnsi="Times New Roman" w:cs="Times New Roman"/>
+        </w:rPr>
+      </w:pPr>
+    </w:p>
+    <w:p>
+      <w:pPr>
+        <w:pStyle w:val="ListParagraph"/>
+        <w:numPr>
+          <w:ilvl w:val="0"/>
+          <w:numId w:val="8"/>
+        </w:numPr>
+        <w:rPr>
+          <w:rFonts w:ascii="Times New Roman" w:hAnsi="Times New Roman" w:cs="Times New Roman"/>
+        </w:rPr>
+      </w:pPr>
+      <w:r>
+        <w:rPr>
+          <w:rFonts w:ascii="Times New Roman" w:hAnsi="Times New Roman" w:cs="Times New Roman"/>
+        </w:rPr>
+        <w:t>Personal Conversation:</w:t>
+      </w:r>
+      <w:r>
+        <w:rPr>
+          <w:rFonts w:ascii="Times New Roman" w:hAnsi="Times New Roman" w:cs="Times New Roman"/>
+        </w:rPr>
+        <w:t xml:space="preserve"> Alistair can’t concentrate in order to use his abilities. The player isn’t helping by disturbing him and urges them to ensure that none of the others drink since they are working and not on vacation. Everyone needs to be ready in the event of anything occurring. If the feeding dog side quest is complete the player can ask Alistair why he would bother feeding the dog since it doesn’t have anything to do with their mission. Alistair is hesitant, but holds his chest and says he momentarily entertained a memory, a bit of nostalgia, and for the player to forget they ever saw that or he’ll make sure they forget it while lifting his hand using his abilities.</w:t>
+      </w:r>
+    </w:p>
+    <w:p>
+      <w:pPr>
+        <w:pStyle w:val="ListParagraph"/>
+        <w:rPr>
+          <w:rFonts w:ascii="Times New Roman" w:hAnsi="Times New Roman" w:cs="Times New Roman"/>
+        </w:rPr>
+      </w:pPr>
+    </w:p>
+    <w:p>
+      <w:pPr>
+        <w:pStyle w:val="ListParagraph"/>
+        <w:numPr>
+          <w:ilvl w:val="0"/>
+          <w:numId w:val="8"/>
+        </w:numPr>
+        <w:rPr>
+          <w:rFonts w:ascii="Times New Roman" w:hAnsi="Times New Roman" w:cs="Times New Roman"/>
+        </w:rPr>
+      </w:pPr>
+      <w:r>
+        <w:rPr>
+          <w:rFonts w:ascii="Times New Roman" w:hAnsi="Times New Roman" w:cs="Times New Roman"/>
+        </w:rPr>
+        <w:lastRenderedPageBreak/>
+        <w:t>Multi Day Event: None at this time</w:t>
+      </w:r>
+    </w:p>
+    <w:p>
+      <w:pPr>
+        <w:ind w:left="360"/>
+        <w:rPr>
+          <w:rFonts w:ascii="Times New Roman" w:hAnsi="Times New Roman" w:cs="Times New Roman"/>
+        </w:rPr>
+      </w:pPr>
+    </w:p>
+    <w:p>
+      <w:pPr>
+        <w:ind w:left="360"/>
+        <w:jc w:val="center"/>
         <w:rPr>
           <w:rFonts w:ascii="Times New Roman" w:hAnsi="Times New Roman" w:cs="Times New Roman"/>
           <w:b/>
           <w:bCs/>
           <w:u w:val="single"/>
         </w:rPr>
-        <w:t>Julian/Silas</w:t>
-      </w:r>
+      </w:pPr>
       <w:r>
         <w:rPr>
           <w:rFonts w:ascii="Times New Roman" w:hAnsi="Times New Roman" w:cs="Times New Roman"/>
@@ -3654,6 +4084,15 @@
           <w:bCs/>
           <w:u w:val="single"/>
         </w:rPr>
+        <w:t>Julian/Silas</w:t>
+      </w:r>
+      <w:r>
+        <w:rPr>
+          <w:rFonts w:ascii="Times New Roman" w:hAnsi="Times New Roman" w:cs="Times New Roman"/>
+          <w:b/>
+          <w:bCs/>
+          <w:u w:val="single"/>
+        </w:rPr>
         <w:br/>
       </w:r>
     </w:p>
@@ -3788,7 +4227,35 @@
         <w:rPr>
           <w:rFonts w:ascii="Times New Roman" w:hAnsi="Times New Roman" w:cs="Times New Roman"/>
         </w:rPr>
-        <w:t xml:space="preserve"> If Julian is waiting in the Tavern after the Gooner Pokemon battle, he’ll be getting drunk with other nerds talking about the event and how there are different levels of nerds that existed in the town and how becoming Altered has made their fantasies of having super powers and abilities have kind of come true in a way. They’re living in a post-apocalyptic comic book world, but Gaia’s Advocates are the ones destined to save it. Julian and the others are drunk. (Day 2). The following day, Julian is hung over and involuntarily switches between himself and Silas. (Day 3).</w:t>
+        <w:t xml:space="preserve"> If Julian is waiting in the Tavern after the </w:t>
+      </w:r>
+      <w:proofErr w:type="spellStart"/>
+      <w:r>
+        <w:rPr>
+          <w:rFonts w:ascii="Times New Roman" w:hAnsi="Times New Roman" w:cs="Times New Roman"/>
+        </w:rPr>
+        <w:t>Gooner</w:t>
+      </w:r>
+      <w:proofErr w:type="spellEnd"/>
+      <w:r>
+        <w:rPr>
+          <w:rFonts w:ascii="Times New Roman" w:hAnsi="Times New Roman" w:cs="Times New Roman"/>
+        </w:rPr>
+        <w:t xml:space="preserve"> </w:t>
+      </w:r>
+      <w:proofErr w:type="spellStart"/>
+      <w:r>
+        <w:rPr>
+          <w:rFonts w:ascii="Times New Roman" w:hAnsi="Times New Roman" w:cs="Times New Roman"/>
+        </w:rPr>
+        <w:t>Pokemon</w:t>
+      </w:r>
+      <w:proofErr w:type="spellEnd"/>
+      <w:r>
+        <w:rPr>
+          <w:rFonts w:ascii="Times New Roman" w:hAnsi="Times New Roman" w:cs="Times New Roman"/>
+        </w:rPr>
+        <w:t xml:space="preserve"> battle, he’ll be getting drunk with other nerds talking about the event and how there are different levels of nerds that existed in the town and how becoming Altered has made their fantasies of having super powers and abilities have kind of come true in a way. They’re living in a post-apocalyptic comic book world, but Gaia’s Advocates are the ones destined to save it. Julian and the others are drunk. (Day 2). The following day, Julian is hung over and involuntarily switches between himself and Silas. (Day 3).</w:t>
       </w:r>
     </w:p>
     <w:p>

</xml_diff>